<commit_message>
casos de uso y diagramas de secuencia corregidos
</commit_message>
<xml_diff>
--- a/Documentos/Documento 1.8.docx
+++ b/Documentos/Documento 1.8.docx
@@ -12,7 +12,7 @@
       <w:r>
         <w:rPr>
           <w:noProof/>
-          <w:lang w:val="en-US"/>
+          <w:lang w:eastAsia="es-MX"/>
         </w:rPr>
         <w:drawing>
           <wp:anchor distT="0" distB="0" distL="114300" distR="114300" simplePos="0" relativeHeight="251658239" behindDoc="1" locked="0" layoutInCell="1" allowOverlap="1" wp14:anchorId="53F8E1C3" wp14:editId="4FD3259E">
@@ -156,7 +156,7 @@
       <w:r>
         <w:rPr>
           <w:noProof/>
-          <w:lang w:val="en-US"/>
+          <w:lang w:eastAsia="es-MX"/>
         </w:rPr>
         <w:drawing>
           <wp:anchor distT="0" distB="0" distL="114300" distR="114300" simplePos="0" relativeHeight="251659264" behindDoc="1" locked="0" layoutInCell="1" allowOverlap="1" wp14:anchorId="4125702B" wp14:editId="6365A7AC">
@@ -5608,21 +5608,7 @@
                 <w:rStyle w:val="Hipervnculo"/>
                 <w:noProof/>
               </w:rPr>
-              <w:t>Diag</w:t>
-            </w:r>
-            <w:r>
-              <w:rPr>
-                <w:rStyle w:val="Hipervnculo"/>
-                <w:noProof/>
-              </w:rPr>
-              <w:t>r</w:t>
-            </w:r>
-            <w:r>
-              <w:rPr>
-                <w:rStyle w:val="Hipervnculo"/>
-                <w:noProof/>
-              </w:rPr>
-              <w:t>amas de secuencia</w:t>
+              <w:t>Diagramas de secuencia</w:t>
             </w:r>
             <w:r>
               <w:rPr>
@@ -6984,7 +6970,7 @@
       <w:r>
         <w:rPr>
           <w:noProof/>
-          <w:lang w:val="en-US"/>
+          <w:lang w:eastAsia="es-MX"/>
         </w:rPr>
         <w:drawing>
           <wp:inline distT="0" distB="0" distL="0" distR="0" wp14:anchorId="113AE6AE" wp14:editId="2D33B8AA">
@@ -7550,15 +7536,7 @@
         </w:numPr>
       </w:pPr>
       <w:r>
-        <w:t xml:space="preserve">Operará como un </w:t>
-      </w:r>
-      <w:proofErr w:type="spellStart"/>
-      <w:r>
-        <w:t>agregador</w:t>
-      </w:r>
-      <w:proofErr w:type="spellEnd"/>
-      <w:r>
-        <w:t xml:space="preserve"> de información digital para la Plataforma Nacional de Transparencia. </w:t>
+        <w:t xml:space="preserve">Operará como un agregador de información digital para la Plataforma Nacional de Transparencia. </w:t>
       </w:r>
     </w:p>
     <w:p>
@@ -7710,21 +7688,7 @@
         <w:rPr>
           <w:lang w:val="es-ES"/>
         </w:rPr>
-        <w:t xml:space="preserve">Manejo de Google </w:t>
-      </w:r>
-      <w:proofErr w:type="spellStart"/>
-      <w:r>
-        <w:rPr>
-          <w:lang w:val="es-ES"/>
-        </w:rPr>
-        <w:t>Maps</w:t>
-      </w:r>
-      <w:proofErr w:type="spellEnd"/>
-      <w:r>
-        <w:rPr>
-          <w:lang w:val="es-ES"/>
-        </w:rPr>
-        <w:t xml:space="preserve"> para mostrar tanto la ubicación del instituto como del ciudadano.</w:t>
+        <w:t>Manejo de Google Maps para mostrar tanto la ubicación del instituto como del ciudadano.</w:t>
       </w:r>
     </w:p>
     <w:p>
@@ -8067,13 +8031,8 @@
         <w:t>Los lenguajes de máquina son aquellos cuyas instrucciones entiende directamente la computadora, y no necesitan traducción posterior para que el procesador pueda comprender y ejecutar el programa. Las instrucciones en lenguaje de máquina se expresan en términos de la unidad de memoria más pequ</w:t>
       </w:r>
       <w:r>
-        <w:t xml:space="preserve">eña, el bit (digito binario, 0 </w:t>
-      </w:r>
-      <w:proofErr w:type="spellStart"/>
-      <w:r>
-        <w:t>ó</w:t>
-      </w:r>
-      <w:proofErr w:type="spellEnd"/>
+        <w:t>eña, el bit (digito binario, 0 ó</w:t>
+      </w:r>
       <w:r>
         <w:t xml:space="preserve"> 1).</w:t>
       </w:r>
@@ -8340,13 +8299,8 @@
         <w:t>Una página web, página electrónica, página digital</w:t>
       </w:r>
       <w:r>
-        <w:t xml:space="preserve"> o </w:t>
-      </w:r>
-      <w:proofErr w:type="spellStart"/>
-      <w:r>
-        <w:t>ciberpágina</w:t>
-      </w:r>
-      <w:proofErr w:type="spellEnd"/>
+        <w:t xml:space="preserve"> o ciberpágina</w:t>
+      </w:r>
       <w:r>
         <w:t>,</w:t>
       </w:r>
@@ -8441,23 +8395,7 @@
     </w:p>
     <w:p>
       <w:r>
-        <w:t xml:space="preserve">Las aplicaciones web son populares debido a lo práctico del navegador web como cliente ligero, a la independencia del sistema operativo, así como a la facilidad para actualizar y mantener aplicaciones web sin distribuir e instalar software a miles de usuarios potenciales. Existen aplicaciones como los </w:t>
-      </w:r>
-      <w:proofErr w:type="spellStart"/>
-      <w:r>
-        <w:t>webmails</w:t>
-      </w:r>
-      <w:proofErr w:type="spellEnd"/>
-      <w:r>
-        <w:t xml:space="preserve">, wikis, </w:t>
-      </w:r>
-      <w:proofErr w:type="spellStart"/>
-      <w:r>
-        <w:t>weblogs</w:t>
-      </w:r>
-      <w:proofErr w:type="spellEnd"/>
-      <w:r>
-        <w:t xml:space="preserve">, tiendas en línea y la propia Wikipedia que son ejemplos bastante conocidos de </w:t>
+        <w:t xml:space="preserve">Las aplicaciones web son populares debido a lo práctico del navegador web como cliente ligero, a la independencia del sistema operativo, así como a la facilidad para actualizar y mantener aplicaciones web sin distribuir e instalar software a miles de usuarios potenciales. Existen aplicaciones como los webmails, wikis, weblogs, tiendas en línea y la propia Wikipedia que son ejemplos bastante conocidos de </w:t>
       </w:r>
       <w:r>
         <w:t>aplicaciones</w:t>
@@ -8643,15 +8581,7 @@
         <w:t>imágenes</w:t>
       </w:r>
       <w:r>
-        <w:t xml:space="preserve">, hiperenlaces y entradas de datos, así como listas de selección, botones, etc., determinados y configurados mediante los identificadores también llamados </w:t>
-      </w:r>
-      <w:proofErr w:type="spellStart"/>
-      <w:r>
-        <w:t>tags</w:t>
-      </w:r>
-      <w:proofErr w:type="spellEnd"/>
-      <w:r>
-        <w:t xml:space="preserve"> o etiquetas. Un identificador es una marca que permite fijar los atributos de tamaño, posición y comportamiento del texto y/o las imágenes de la página web.</w:t>
+        <w:t>, hiperenlaces y entradas de datos, así como listas de selección, botones, etc., determinados y configurados mediante los identificadores también llamados tags o etiquetas. Un identificador es una marca que permite fijar los atributos de tamaño, posición y comportamiento del texto y/o las imágenes de la página web.</w:t>
       </w:r>
     </w:p>
     <w:p>
@@ -8706,47 +8636,7 @@
     </w:p>
     <w:p>
       <w:r>
-        <w:t>Un formulario HTML es una sección de un documento que contiene contenido normal, código, elementos especiales llamados controles (casillas de verificación (</w:t>
-      </w:r>
-      <w:proofErr w:type="spellStart"/>
-      <w:r>
-        <w:t>checkboxes</w:t>
-      </w:r>
-      <w:proofErr w:type="spellEnd"/>
-      <w:r>
-        <w:t xml:space="preserve">), </w:t>
-      </w:r>
-      <w:proofErr w:type="spellStart"/>
-      <w:r>
-        <w:t>radiobotones</w:t>
-      </w:r>
-      <w:proofErr w:type="spellEnd"/>
-      <w:r>
-        <w:t xml:space="preserve"> (radio </w:t>
-      </w:r>
-      <w:proofErr w:type="spellStart"/>
-      <w:r>
-        <w:t>buttons</w:t>
-      </w:r>
-      <w:proofErr w:type="spellEnd"/>
-      <w:r>
-        <w:t xml:space="preserve">), </w:t>
-      </w:r>
-      <w:proofErr w:type="spellStart"/>
-      <w:r>
-        <w:t>menúes</w:t>
-      </w:r>
-      <w:proofErr w:type="spellEnd"/>
-      <w:r>
-        <w:t>, etc.), y rótulos (</w:t>
-      </w:r>
-      <w:proofErr w:type="spellStart"/>
-      <w:r>
-        <w:t>labels</w:t>
-      </w:r>
-      <w:proofErr w:type="spellEnd"/>
-      <w:r>
-        <w:t>) en esos controles. Los usuarios normalmente "completan" un formulario modificando sus controles (introduciendo texto, seleccionando objetos de un menú, etc.), antes de enviar el formulario a un agente para que lo procese (p.ej., a un servidor web, a un servidor de correo, etc.)</w:t>
+        <w:t>Un formulario HTML es una sección de un documento que contiene contenido normal, código, elementos especiales llamados controles (casillas de verificación (checkboxes), radiobotones (radio buttons), menúes, etc.), y rótulos (labels) en esos controles. Los usuarios normalmente "completan" un formulario modificando sus controles (introduciendo texto, seleccionando objetos de un menú, etc.), antes de enviar el formulario a un agente para que lo procese (p.ej., a un servidor web, a un servidor de correo, etc.)</w:t>
       </w:r>
     </w:p>
     <w:p>
@@ -8797,36 +8687,12 @@
     </w:p>
     <w:p>
       <w:r>
-        <w:t xml:space="preserve">Las hojas de estilo en cascada o </w:t>
-      </w:r>
-      <w:proofErr w:type="spellStart"/>
-      <w:r>
-        <w:t>Cascading</w:t>
-      </w:r>
-      <w:proofErr w:type="spellEnd"/>
-      <w:r>
-        <w:t xml:space="preserve"> Style </w:t>
-      </w:r>
-      <w:proofErr w:type="spellStart"/>
-      <w:r>
-        <w:t>Sheets</w:t>
-      </w:r>
-      <w:proofErr w:type="spellEnd"/>
-      <w:r>
-        <w:t xml:space="preserve"> proveen a los creadores de páginas web de un amplio abanico de posibilidades.</w:t>
-      </w:r>
-    </w:p>
-    <w:p>
-      <w:r>
-        <w:t xml:space="preserve">Al hacer uso de CSS, los </w:t>
-      </w:r>
-      <w:proofErr w:type="spellStart"/>
-      <w:r>
-        <w:t>webmasters</w:t>
-      </w:r>
-      <w:proofErr w:type="spellEnd"/>
-      <w:r>
-        <w:t xml:space="preserve"> pueden generar un patrón de diseño para todos los documentos de una web, por lo que se consigue un gran ahorro de tiempo en cuanto a diseño y mantenimiento del sitio.</w:t>
+        <w:t>Las hojas de estilo en cascada o Cascading Style Sheets proveen a los creadores de páginas web de un amplio abanico de posibilidades.</w:t>
+      </w:r>
+    </w:p>
+    <w:p>
+      <w:r>
+        <w:t>Al hacer uso de CSS, los webmasters pueden generar un patrón de diseño para todos los documentos de una web, por lo que se consigue un gran ahorro de tiempo en cuanto a diseño y mantenimiento del sitio.</w:t>
       </w:r>
     </w:p>
     <w:p>
@@ -8879,27 +8745,17 @@
       <w:r>
         <w:t xml:space="preserve"> </w:t>
       </w:r>
-      <w:proofErr w:type="spellStart"/>
       <w:r>
         <w:t>Bootstrap</w:t>
       </w:r>
       <w:bookmarkEnd w:id="29"/>
-      <w:proofErr w:type="spellEnd"/>
     </w:p>
     <w:p>
       <w:r>
         <w:t>E</w:t>
       </w:r>
       <w:r>
-        <w:t xml:space="preserve">s un </w:t>
-      </w:r>
-      <w:proofErr w:type="spellStart"/>
-      <w:r>
-        <w:t>framework</w:t>
-      </w:r>
-      <w:proofErr w:type="spellEnd"/>
-      <w:r>
-        <w:t xml:space="preserve"> o conjunto de herramientas de Código abierto para diseño de sitios y aplicaciones web. Contiene plantillas de diseño con tipografía, formularios, botones, cuadros, menús de navegación y otros elementos de diseño basado en HTML y CSS, así como, extensiones de JavaScript opcionales adicionales.</w:t>
+        <w:t>s un framework o conjunto de herramientas de Código abierto para diseño de sitios y aplicaciones web. Contiene plantillas de diseño con tipografía, formularios, botones, cuadros, menús de navegación y otros elementos de diseño basado en HTML y CSS, así como, extensiones de JavaScript opcionales adicionales.</w:t>
       </w:r>
     </w:p>
     <w:p>
@@ -9049,69 +8905,72 @@
           <w:color w:val="000000" w:themeColor="text1"/>
           <w:shd w:val="clear" w:color="auto" w:fill="FFFFFF"/>
         </w:rPr>
-        <w:t xml:space="preserve"> es desarrollar aplicaciones para aparatos como celulares, </w:t>
-      </w:r>
-      <w:proofErr w:type="spellStart"/>
+        <w:t xml:space="preserve"> es desarrollar aplicaciones para aparatos como celulares, smartphones, PDA's, PocketPC's y dispositivos con recursos limitados. Hay que ser claros con la diferencia entre Programación </w:t>
+      </w:r>
       <w:r>
         <w:rPr>
           <w:rFonts w:cs="Arial"/>
           <w:color w:val="000000" w:themeColor="text1"/>
           <w:shd w:val="clear" w:color="auto" w:fill="FFFFFF"/>
         </w:rPr>
-        <w:t>smartphones</w:t>
-      </w:r>
-      <w:proofErr w:type="spellEnd"/>
+        <w:t>Móvil</w:t>
+      </w:r>
       <w:r>
         <w:rPr>
           <w:rFonts w:cs="Arial"/>
           <w:color w:val="000000" w:themeColor="text1"/>
           <w:shd w:val="clear" w:color="auto" w:fill="FFFFFF"/>
         </w:rPr>
-        <w:t xml:space="preserve">, </w:t>
-      </w:r>
-      <w:proofErr w:type="spellStart"/>
+        <w:t xml:space="preserve"> y Programación Embebida, que son cosas parecidas (recursos limitados) pero distintas en esencia. </w:t>
+      </w:r>
+      <w:r>
+        <w:rPr>
+          <w:rFonts w:cs="Arial"/>
+          <w:color w:val="000000" w:themeColor="text1"/>
+          <w:sz w:val="22"/>
+        </w:rPr>
+        <w:br/>
+      </w:r>
       <w:r>
         <w:rPr>
           <w:rFonts w:cs="Arial"/>
           <w:color w:val="000000" w:themeColor="text1"/>
           <w:shd w:val="clear" w:color="auto" w:fill="FFFFFF"/>
         </w:rPr>
-        <w:t>PDA's</w:t>
-      </w:r>
-      <w:proofErr w:type="spellEnd"/>
+        <w:t xml:space="preserve">Sistemas Operativos para </w:t>
+      </w:r>
       <w:r>
         <w:rPr>
           <w:rFonts w:cs="Arial"/>
           <w:color w:val="000000" w:themeColor="text1"/>
           <w:shd w:val="clear" w:color="auto" w:fill="FFFFFF"/>
         </w:rPr>
-        <w:t xml:space="preserve">, </w:t>
-      </w:r>
-      <w:proofErr w:type="spellStart"/>
+        <w:t>móviles</w:t>
+      </w:r>
       <w:r>
         <w:rPr>
           <w:rFonts w:cs="Arial"/>
           <w:color w:val="000000" w:themeColor="text1"/>
           <w:shd w:val="clear" w:color="auto" w:fill="FFFFFF"/>
         </w:rPr>
-        <w:t>PocketPC's</w:t>
-      </w:r>
-      <w:proofErr w:type="spellEnd"/>
-      <w:r>
+        <w:t xml:space="preserve"> están Symbian, Palm OS y Windows Mobile; así como una versión de Linux. </w:t>
+      </w:r>
+    </w:p>
+    <w:p>
+      <w:pPr>
         <w:rPr>
           <w:rFonts w:cs="Arial"/>
           <w:color w:val="000000" w:themeColor="text1"/>
           <w:shd w:val="clear" w:color="auto" w:fill="FFFFFF"/>
         </w:rPr>
-        <w:t xml:space="preserve"> y dispositivos con recursos limitados. Hay que ser claros con la diferencia entre Programación </w:t>
-      </w:r>
+      </w:pPr>
       <w:r>
         <w:rPr>
           <w:rFonts w:cs="Arial"/>
           <w:color w:val="000000" w:themeColor="text1"/>
           <w:shd w:val="clear" w:color="auto" w:fill="FFFFFF"/>
         </w:rPr>
-        <w:t>Móvil</w:t>
+        <w:t>Este auge tan importante de los dispositivos móviles es el escenario también de una batalla que se libra en diversos sentidos, pues los fabricantes de estos dispositivos compiten (en aspectos que van desde la innovación, hasta la legalidad) por tener una mayor</w:t>
       </w:r>
       <w:r>
         <w:rPr>
@@ -9119,15 +8978,7 @@
           <w:color w:val="000000" w:themeColor="text1"/>
           <w:shd w:val="clear" w:color="auto" w:fill="FFFFFF"/>
         </w:rPr>
-        <w:t xml:space="preserve"> y Programación Embebida, que son cosas parecidas (recursos limitados) pero distintas en esencia. </w:t>
-      </w:r>
-      <w:r>
-        <w:rPr>
-          <w:rFonts w:cs="Arial"/>
-          <w:color w:val="000000" w:themeColor="text1"/>
-          <w:sz w:val="22"/>
-        </w:rPr>
-        <w:br/>
+        <w:t xml:space="preserve"> competencia</w:t>
       </w:r>
       <w:r>
         <w:rPr>
@@ -9135,7 +8986,7 @@
           <w:color w:val="000000" w:themeColor="text1"/>
           <w:shd w:val="clear" w:color="auto" w:fill="FFFFFF"/>
         </w:rPr>
-        <w:t xml:space="preserve">Sistemas Operativos para </w:t>
+        <w:t xml:space="preserve"> en el mercado con sus productos. Así, este auge de los </w:t>
       </w:r>
       <w:r>
         <w:rPr>
@@ -9143,7 +8994,8 @@
           <w:color w:val="000000" w:themeColor="text1"/>
           <w:shd w:val="clear" w:color="auto" w:fill="FFFFFF"/>
         </w:rPr>
-        <w:t>móviles</w:t>
+        <w:lastRenderedPageBreak/>
+        <w:t xml:space="preserve">dispositivos móviles es también el escenario perfecto para el surgimiento de cada vez más y más aplicaciones orientadas a estos dispositivos y que tienen como </w:t>
       </w:r>
       <w:r>
         <w:rPr>
@@ -9151,24 +9003,23 @@
           <w:color w:val="000000" w:themeColor="text1"/>
           <w:shd w:val="clear" w:color="auto" w:fill="FFFFFF"/>
         </w:rPr>
-        <w:t xml:space="preserve"> están Symbian, Palm OS y Windows Mobile; así como una versión de Linux. </w:t>
-      </w:r>
-    </w:p>
-    <w:p>
-      <w:pPr>
+        <w:t>fi</w:t>
+      </w:r>
+      <w:r>
         <w:rPr>
           <w:rFonts w:cs="Arial"/>
           <w:color w:val="000000" w:themeColor="text1"/>
           <w:shd w:val="clear" w:color="auto" w:fill="FFFFFF"/>
         </w:rPr>
-      </w:pPr>
+        <w:t>nalidad satisfacer las necesidades del mundo moderno, como se había mencionado anteriormente. El desarrollo móvil es la actividad encaminada a la creación de aplicaciones o progra</w:t>
+      </w:r>
       <w:r>
         <w:rPr>
           <w:rFonts w:cs="Arial"/>
           <w:color w:val="000000" w:themeColor="text1"/>
           <w:shd w:val="clear" w:color="auto" w:fill="FFFFFF"/>
         </w:rPr>
-        <w:t>Este auge tan importante de los dispositivos móviles es el escenario también de una batalla que se libra en diversos sentidos, pues los fabricantes de estos dispositivos compiten (en aspectos que van desde la innovación, hasta la legalidad) por tener una mayor</w:t>
+        <w:t>mas para dispositivos como los s</w:t>
       </w:r>
       <w:r>
         <w:rPr>
@@ -9176,7 +9027,7 @@
           <w:color w:val="000000" w:themeColor="text1"/>
           <w:shd w:val="clear" w:color="auto" w:fill="FFFFFF"/>
         </w:rPr>
-        <w:t xml:space="preserve"> competencia</w:t>
+        <w:t xml:space="preserve">martphones y las </w:t>
       </w:r>
       <w:r>
         <w:rPr>
@@ -9184,7 +9035,7 @@
           <w:color w:val="000000" w:themeColor="text1"/>
           <w:shd w:val="clear" w:color="auto" w:fill="FFFFFF"/>
         </w:rPr>
-        <w:t xml:space="preserve"> en el mercado con sus productos. Así, este auge de los </w:t>
+        <w:t>t</w:t>
       </w:r>
       <w:r>
         <w:rPr>
@@ -9192,8 +9043,7 @@
           <w:color w:val="000000" w:themeColor="text1"/>
           <w:shd w:val="clear" w:color="auto" w:fill="FFFFFF"/>
         </w:rPr>
-        <w:lastRenderedPageBreak/>
-        <w:t xml:space="preserve">dispositivos móviles es también el escenario perfecto para el surgimiento de cada vez más y más aplicaciones orientadas a estos dispositivos y que tienen como </w:t>
+        <w:t xml:space="preserve">ablets, entre otros. Esta actividad es llevada a cabo por programadores y diseñadores, </w:t>
       </w:r>
       <w:r>
         <w:rPr>
@@ -9201,7 +9051,7 @@
           <w:color w:val="000000" w:themeColor="text1"/>
           <w:shd w:val="clear" w:color="auto" w:fill="FFFFFF"/>
         </w:rPr>
-        <w:t>fi</w:t>
+        <w:t>quienes,</w:t>
       </w:r>
       <w:r>
         <w:rPr>
@@ -9209,7 +9059,7 @@
           <w:color w:val="000000" w:themeColor="text1"/>
           <w:shd w:val="clear" w:color="auto" w:fill="FFFFFF"/>
         </w:rPr>
-        <w:t>nalidad satisfacer las necesidades del mundo moderno, como se había mencionado anteriormente. El desarrollo móvil es la actividad encaminada a la creación de aplicaciones o progra</w:t>
+        <w:t xml:space="preserve"> valiéndose de las herramientas necesarias, como lenguajes de programación,</w:t>
       </w:r>
       <w:r>
         <w:rPr>
@@ -9217,16 +9067,15 @@
           <w:color w:val="000000" w:themeColor="text1"/>
           <w:shd w:val="clear" w:color="auto" w:fill="FFFFFF"/>
         </w:rPr>
-        <w:t xml:space="preserve">mas para dispositivos como los </w:t>
-      </w:r>
-      <w:proofErr w:type="spellStart"/>
+        <w:t xml:space="preserve"> </w:t>
+      </w:r>
       <w:r>
         <w:rPr>
           <w:rFonts w:cs="Arial"/>
           <w:color w:val="000000" w:themeColor="text1"/>
           <w:shd w:val="clear" w:color="auto" w:fill="FFFFFF"/>
         </w:rPr>
-        <w:t>s</w:t>
+        <w:t>API</w:t>
       </w:r>
       <w:r>
         <w:rPr>
@@ -9234,25 +9083,23 @@
           <w:color w:val="000000" w:themeColor="text1"/>
           <w:shd w:val="clear" w:color="auto" w:fill="FFFFFF"/>
         </w:rPr>
-        <w:t>martphones</w:t>
-      </w:r>
-      <w:proofErr w:type="spellEnd"/>
+        <w:t>’</w:t>
+      </w:r>
       <w:r>
         <w:rPr>
           <w:rFonts w:cs="Arial"/>
           <w:color w:val="000000" w:themeColor="text1"/>
           <w:shd w:val="clear" w:color="auto" w:fill="FFFFFF"/>
         </w:rPr>
-        <w:t xml:space="preserve"> y las </w:t>
-      </w:r>
-      <w:proofErr w:type="spellStart"/>
+        <w:t>s y SDK</w:t>
+      </w:r>
       <w:r>
         <w:rPr>
           <w:rFonts w:cs="Arial"/>
           <w:color w:val="000000" w:themeColor="text1"/>
           <w:shd w:val="clear" w:color="auto" w:fill="FFFFFF"/>
         </w:rPr>
-        <w:t>t</w:t>
+        <w:t>’</w:t>
       </w:r>
       <w:r>
         <w:rPr>
@@ -9260,108 +9107,7 @@
           <w:color w:val="000000" w:themeColor="text1"/>
           <w:shd w:val="clear" w:color="auto" w:fill="FFFFFF"/>
         </w:rPr>
-        <w:t>ablets</w:t>
-      </w:r>
-      <w:proofErr w:type="spellEnd"/>
-      <w:r>
-        <w:rPr>
-          <w:rFonts w:cs="Arial"/>
-          <w:color w:val="000000" w:themeColor="text1"/>
-          <w:shd w:val="clear" w:color="auto" w:fill="FFFFFF"/>
-        </w:rPr>
-        <w:t xml:space="preserve">, entre otros. Esta actividad es llevada a cabo por programadores y diseñadores, </w:t>
-      </w:r>
-      <w:r>
-        <w:rPr>
-          <w:rFonts w:cs="Arial"/>
-          <w:color w:val="000000" w:themeColor="text1"/>
-          <w:shd w:val="clear" w:color="auto" w:fill="FFFFFF"/>
-        </w:rPr>
-        <w:t>quienes,</w:t>
-      </w:r>
-      <w:r>
-        <w:rPr>
-          <w:rFonts w:cs="Arial"/>
-          <w:color w:val="000000" w:themeColor="text1"/>
-          <w:shd w:val="clear" w:color="auto" w:fill="FFFFFF"/>
-        </w:rPr>
-        <w:t xml:space="preserve"> valiéndose de las herramientas necesarias, como lenguajes de programación,</w:t>
-      </w:r>
-      <w:r>
-        <w:rPr>
-          <w:rFonts w:cs="Arial"/>
-          <w:color w:val="000000" w:themeColor="text1"/>
-          <w:shd w:val="clear" w:color="auto" w:fill="FFFFFF"/>
-        </w:rPr>
-        <w:t xml:space="preserve"> </w:t>
-      </w:r>
-      <w:proofErr w:type="spellStart"/>
-      <w:r>
-        <w:rPr>
-          <w:rFonts w:cs="Arial"/>
-          <w:color w:val="000000" w:themeColor="text1"/>
-          <w:shd w:val="clear" w:color="auto" w:fill="FFFFFF"/>
-        </w:rPr>
-        <w:t>API</w:t>
-      </w:r>
-      <w:r>
-        <w:rPr>
-          <w:rFonts w:cs="Arial"/>
-          <w:color w:val="000000" w:themeColor="text1"/>
-          <w:shd w:val="clear" w:color="auto" w:fill="FFFFFF"/>
-        </w:rPr>
-        <w:t>’</w:t>
-      </w:r>
-      <w:r>
-        <w:rPr>
-          <w:rFonts w:cs="Arial"/>
-          <w:color w:val="000000" w:themeColor="text1"/>
-          <w:shd w:val="clear" w:color="auto" w:fill="FFFFFF"/>
-        </w:rPr>
-        <w:t>s</w:t>
-      </w:r>
-      <w:proofErr w:type="spellEnd"/>
-      <w:r>
-        <w:rPr>
-          <w:rFonts w:cs="Arial"/>
-          <w:color w:val="000000" w:themeColor="text1"/>
-          <w:shd w:val="clear" w:color="auto" w:fill="FFFFFF"/>
-        </w:rPr>
-        <w:t xml:space="preserve"> y </w:t>
-      </w:r>
-      <w:proofErr w:type="spellStart"/>
-      <w:r>
-        <w:rPr>
-          <w:rFonts w:cs="Arial"/>
-          <w:color w:val="000000" w:themeColor="text1"/>
-          <w:shd w:val="clear" w:color="auto" w:fill="FFFFFF"/>
-        </w:rPr>
-        <w:t>SDK</w:t>
-      </w:r>
-      <w:r>
-        <w:rPr>
-          <w:rFonts w:cs="Arial"/>
-          <w:color w:val="000000" w:themeColor="text1"/>
-          <w:shd w:val="clear" w:color="auto" w:fill="FFFFFF"/>
-        </w:rPr>
-        <w:t>’</w:t>
-      </w:r>
-      <w:r>
-        <w:rPr>
-          <w:rFonts w:cs="Arial"/>
-          <w:color w:val="000000" w:themeColor="text1"/>
-          <w:shd w:val="clear" w:color="auto" w:fill="FFFFFF"/>
-        </w:rPr>
-        <w:t>s</w:t>
-      </w:r>
-      <w:proofErr w:type="spellEnd"/>
-      <w:r>
-        <w:rPr>
-          <w:rFonts w:cs="Arial"/>
-          <w:color w:val="000000" w:themeColor="text1"/>
-          <w:shd w:val="clear" w:color="auto" w:fill="FFFFFF"/>
-        </w:rPr>
-        <w:t xml:space="preserve">, realizan aplicaciones para una plataforma móvil o para múltiples de ellas. Existen varias plataformas móviles; Bada de Samsung, Symbian principalmente de Nokia, Windows Phone de Microsoft, iOS de Apple, Blackberry OS de RIM, Android de Google, entre otras. Todas estas plataformas ofrecen la posibilidad de </w:t>
+        <w:t xml:space="preserve">s, realizan aplicaciones para una plataforma móvil o para múltiples de ellas. Existen varias plataformas móviles; Bada de Samsung, Symbian principalmente de Nokia, Windows Phone de Microsoft, iOS de Apple, Blackberry OS de RIM, Android de Google, entre otras. Todas estas plataformas ofrecen la posibilidad de </w:t>
       </w:r>
       <w:r>
         <w:rPr>
@@ -9569,79 +9315,7 @@
           <w:shd w:val="clear" w:color="auto" w:fill="FFFFFF"/>
         </w:rPr>
         <w:lastRenderedPageBreak/>
-        <w:t xml:space="preserve">app se volvió popular rápidamente, tanto que en 2010 fue listada como Word of </w:t>
-      </w:r>
-      <w:proofErr w:type="spellStart"/>
-      <w:r>
-        <w:rPr>
-          <w:rFonts w:cs="Arial"/>
-          <w:color w:val="000000" w:themeColor="text1"/>
-          <w:shd w:val="clear" w:color="auto" w:fill="FFFFFF"/>
-        </w:rPr>
-        <w:t>the</w:t>
-      </w:r>
-      <w:proofErr w:type="spellEnd"/>
-      <w:r>
-        <w:rPr>
-          <w:rFonts w:cs="Arial"/>
-          <w:color w:val="000000" w:themeColor="text1"/>
-          <w:shd w:val="clear" w:color="auto" w:fill="FFFFFF"/>
-        </w:rPr>
-        <w:t xml:space="preserve"> </w:t>
-      </w:r>
-      <w:proofErr w:type="spellStart"/>
-      <w:r>
-        <w:rPr>
-          <w:rFonts w:cs="Arial"/>
-          <w:color w:val="000000" w:themeColor="text1"/>
-          <w:shd w:val="clear" w:color="auto" w:fill="FFFFFF"/>
-        </w:rPr>
-        <w:t>Year</w:t>
-      </w:r>
-      <w:proofErr w:type="spellEnd"/>
-      <w:r>
-        <w:rPr>
-          <w:rFonts w:cs="Arial"/>
-          <w:color w:val="000000" w:themeColor="text1"/>
-          <w:shd w:val="clear" w:color="auto" w:fill="FFFFFF"/>
-        </w:rPr>
-        <w:t xml:space="preserve"> (Palabra del Año) por la American </w:t>
-      </w:r>
-      <w:proofErr w:type="spellStart"/>
-      <w:r>
-        <w:rPr>
-          <w:rFonts w:cs="Arial"/>
-          <w:color w:val="000000" w:themeColor="text1"/>
-          <w:shd w:val="clear" w:color="auto" w:fill="FFFFFF"/>
-        </w:rPr>
-        <w:t>Dialect</w:t>
-      </w:r>
-      <w:proofErr w:type="spellEnd"/>
-      <w:r>
-        <w:rPr>
-          <w:rFonts w:cs="Arial"/>
-          <w:color w:val="000000" w:themeColor="text1"/>
-          <w:shd w:val="clear" w:color="auto" w:fill="FFFFFF"/>
-        </w:rPr>
-        <w:t xml:space="preserve"> </w:t>
-      </w:r>
-      <w:proofErr w:type="spellStart"/>
-      <w:r>
-        <w:rPr>
-          <w:rFonts w:cs="Arial"/>
-          <w:color w:val="000000" w:themeColor="text1"/>
-          <w:shd w:val="clear" w:color="auto" w:fill="FFFFFF"/>
-        </w:rPr>
-        <w:t>Society</w:t>
-      </w:r>
-      <w:proofErr w:type="spellEnd"/>
-      <w:r>
-        <w:rPr>
-          <w:rFonts w:cs="Arial"/>
-          <w:color w:val="000000" w:themeColor="text1"/>
-          <w:shd w:val="clear" w:color="auto" w:fill="FFFFFF"/>
-        </w:rPr>
-        <w:t>.</w:t>
+        <w:t>app se volvió popular rápidamente, tanto que en 2010 fue listada como Word of the Year (Palabra del Año) por la American Dialect Society.</w:t>
       </w:r>
     </w:p>
     <w:p>
@@ -10210,26 +9884,16 @@
         <w:t xml:space="preserve">2.4.2 </w:t>
       </w:r>
       <w:r>
-        <w:t xml:space="preserve">Ciclo de vida </w:t>
-      </w:r>
-      <w:proofErr w:type="spellStart"/>
-      <w:r>
-        <w:t>Scrum</w:t>
+        <w:t>Ciclo de vida Scrum</w:t>
       </w:r>
       <w:bookmarkEnd w:id="37"/>
-      <w:proofErr w:type="spellEnd"/>
       <w:r>
         <w:t xml:space="preserve"> </w:t>
       </w:r>
     </w:p>
     <w:p>
-      <w:proofErr w:type="spellStart"/>
-      <w:r>
-        <w:t>Scrum</w:t>
-      </w:r>
-      <w:proofErr w:type="spellEnd"/>
-      <w:r>
-        <w:t xml:space="preserve"> es una metodología ágil de desarrollo de proyectos, surgió como modelo para el desarrollo de productos tecnológicos, también se emplea en entornos que trabajan con requisitos inestables y que requieren rapidez y flexibilidad; situaciones frecuentes en el desarrollo de determinados sistemas de software. </w:t>
+      <w:r>
+        <w:t xml:space="preserve">Scrum es una metodología ágil de desarrollo de proyectos, surgió como modelo para el desarrollo de productos tecnológicos, también se emplea en entornos que trabajan con requisitos inestables y que requieren rapidez y flexibilidad; situaciones frecuentes en el desarrollo de determinados sistemas de software. </w:t>
       </w:r>
     </w:p>
     <w:p>
@@ -10239,13 +9903,8 @@
       </w:r>
     </w:p>
     <w:p>
-      <w:proofErr w:type="spellStart"/>
-      <w:r>
-        <w:t>Scrum</w:t>
-      </w:r>
-      <w:proofErr w:type="spellEnd"/>
-      <w:r>
-        <w:t xml:space="preserve"> es una metodología ágil, y como tal: </w:t>
+      <w:r>
+        <w:t xml:space="preserve">Scrum es una metodología ágil, y como tal: </w:t>
       </w:r>
     </w:p>
     <w:p>
@@ -10293,56 +9952,22 @@
         <w:t>ciones</w:t>
       </w:r>
       <w:r>
-        <w:t xml:space="preserve"> y revisiones. (</w:t>
-      </w:r>
-      <w:proofErr w:type="spellStart"/>
-      <w:r>
-        <w:t>Navegapolis</w:t>
-      </w:r>
-      <w:proofErr w:type="spellEnd"/>
-      <w:r>
-        <w:t xml:space="preserve">, 2006) </w:t>
-      </w:r>
-    </w:p>
-    <w:p>
-      <w:proofErr w:type="spellStart"/>
-      <w:r>
-        <w:t>Scrum</w:t>
-      </w:r>
-      <w:proofErr w:type="spellEnd"/>
-      <w:r>
-        <w:t xml:space="preserve"> es un proceso en el que se aplican de manera regular un conjunto de mejores prácticas para trabajar colaborativamente, en equipo, y obtener el mejor resultado posible de un proyecto. Estas prácticas se apoyan unas a otras y su selección tiene origen en un estudio de la manera de trabajar de equipos altamente productivos. </w:t>
-      </w:r>
-    </w:p>
-    <w:p>
-      <w:r>
-        <w:t xml:space="preserve">En </w:t>
-      </w:r>
-      <w:proofErr w:type="spellStart"/>
-      <w:r>
-        <w:t>Scrum</w:t>
-      </w:r>
-      <w:proofErr w:type="spellEnd"/>
-      <w:r>
-        <w:t xml:space="preserve"> se realizan entregas parciales y regulares del producto final, priorizadas por el beneficio que aportan al receptor del proyecto. Por ello, </w:t>
-      </w:r>
-      <w:proofErr w:type="spellStart"/>
-      <w:r>
-        <w:t>Scrum</w:t>
-      </w:r>
-      <w:proofErr w:type="spellEnd"/>
-      <w:r>
-        <w:t xml:space="preserve"> está especialmente indicado para proyectos en entornos complejos, donde se necesita obtener resultados pronto, donde los requisitos son cambiantes o poco definidos, donde la innovación, la competitividad, la flexibilidad y la productividad son fundamentales. </w:t>
-      </w:r>
-    </w:p>
-    <w:p>
-      <w:proofErr w:type="spellStart"/>
-      <w:r>
-        <w:t>Scrum</w:t>
-      </w:r>
-      <w:proofErr w:type="spellEnd"/>
-      <w:r>
-        <w:t xml:space="preserve"> también se utiliza para resolver situaciones en que no se está entregando al cliente lo que necesita, cuando las entregas se alargan demasiado, los costes se disparan o la calidad no es aceptable, cuando se necesita capacidad de reacción ante la competencia, cuando la moral de los equipos es baja y la rotación alta, cuando es necesario identificar y solucionar ineficiencias sistemáticamente o cuando se quiere trabajar utilizando un proceso especializado en el desarrollo</w:t>
+        <w:t xml:space="preserve"> y revisiones. (Navegapolis, 2006) </w:t>
+      </w:r>
+    </w:p>
+    <w:p>
+      <w:r>
+        <w:t xml:space="preserve">Scrum es un proceso en el que se aplican de manera regular un conjunto de mejores prácticas para trabajar colaborativamente, en equipo, y obtener el mejor resultado posible de un proyecto. Estas prácticas se apoyan unas a otras y su selección tiene origen en un estudio de la manera de trabajar de equipos altamente productivos. </w:t>
+      </w:r>
+    </w:p>
+    <w:p>
+      <w:r>
+        <w:t xml:space="preserve">En Scrum se realizan entregas parciales y regulares del producto final, priorizadas por el beneficio que aportan al receptor del proyecto. Por ello, Scrum está especialmente indicado para proyectos en entornos complejos, donde se necesita obtener resultados pronto, donde los requisitos son cambiantes o poco definidos, donde la innovación, la competitividad, la flexibilidad y la productividad son fundamentales. </w:t>
+      </w:r>
+    </w:p>
+    <w:p>
+      <w:r>
+        <w:t>Scrum también se utiliza para resolver situaciones en que no se está entregando al cliente lo que necesita, cuando las entregas se alargan demasiado, los costes se disparan o la calidad no es aceptable, cuando se necesita capacidad de reacción ante la competencia, cuando la moral de los equipos es baja y la rotación alta, cuando es necesario identificar y solucionar ineficiencias sistemáticamente o cuando se quiere trabajar utilizando un proceso especializado en el desarrollo</w:t>
       </w:r>
       <w:r>
         <w:t xml:space="preserve"> del producto</w:t>
@@ -10564,15 +10189,7 @@
       </w:r>
       <w:r>
         <w:lastRenderedPageBreak/>
-        <w:t>un lenguaje de programación especifico, esquemas de bases de datos y componentes de software reutilizables. (</w:t>
-      </w:r>
-      <w:proofErr w:type="spellStart"/>
-      <w:r>
-        <w:t>Booch</w:t>
-      </w:r>
-      <w:proofErr w:type="spellEnd"/>
-      <w:r>
-        <w:t xml:space="preserve"> G., 2009).</w:t>
+        <w:t>un lenguaje de programación especifico, esquemas de bases de datos y componentes de software reutilizables. (Booch G., 2009).</w:t>
       </w:r>
     </w:p>
     <w:p>
@@ -10705,34 +10322,10 @@
     </w:p>
     <w:p>
       <w:r>
-        <w:t xml:space="preserve">Sublime Text es un editor de texto y editor de código fuente está escrito en C++ y Python para los plugins. Desarrollado originalmente como una extensión de </w:t>
-      </w:r>
-      <w:proofErr w:type="spellStart"/>
-      <w:r>
-        <w:t>Vim</w:t>
-      </w:r>
-      <w:proofErr w:type="spellEnd"/>
-      <w:r>
-        <w:t>, con el tiempo fue creando una identidad propia, por esto aún conserva un modo de edició</w:t>
-      </w:r>
-      <w:r>
-        <w:t xml:space="preserve">n tipo vi llamado </w:t>
-      </w:r>
-      <w:proofErr w:type="spellStart"/>
-      <w:r>
-        <w:t>Vintage</w:t>
-      </w:r>
-      <w:proofErr w:type="spellEnd"/>
-      <w:r>
-        <w:t xml:space="preserve"> </w:t>
-      </w:r>
-      <w:proofErr w:type="spellStart"/>
-      <w:r>
-        <w:t>mode</w:t>
-      </w:r>
-      <w:proofErr w:type="spellEnd"/>
-      <w:r>
-        <w:t>.</w:t>
+        <w:t>Sublime Text es un editor de texto y editor de código fuente está escrito en C++ y Python para los plugins. Desarrollado originalmente como una extensión de Vim, con el tiempo fue creando una identidad propia, por esto aún conserva un modo de edició</w:t>
+      </w:r>
+      <w:r>
+        <w:t>n tipo vi llamado Vintage mode.</w:t>
       </w:r>
     </w:p>
     <w:p>
@@ -10796,14 +10389,9 @@
         <w:t xml:space="preserve">2.6.3 </w:t>
       </w:r>
       <w:r>
-        <w:t xml:space="preserve">Adobe </w:t>
-      </w:r>
-      <w:proofErr w:type="spellStart"/>
-      <w:r>
-        <w:t>Illustrator</w:t>
+        <w:t>Adobe Illustrator</w:t>
       </w:r>
       <w:bookmarkEnd w:id="44"/>
-      <w:proofErr w:type="spellEnd"/>
     </w:p>
     <w:p>
       <w:r>
@@ -10947,15 +10535,7 @@
     </w:p>
     <w:p>
       <w:r>
-        <w:t>El código PHP es interpretado, y produce un resultado que es enviado al navegador del visitante de la página en forma de HTML, imagen, documento .</w:t>
-      </w:r>
-      <w:proofErr w:type="spellStart"/>
-      <w:r>
-        <w:t>doc</w:t>
-      </w:r>
-      <w:proofErr w:type="spellEnd"/>
-      <w:r>
-        <w:t>, etc. de ninguna manera el navegador del visitante accede al código fuente en PHP sino a sólo a su resultado en HTML.</w:t>
+        <w:t>El código PHP es interpretado, y produce un resultado que es enviado al navegador del visitante de la página en forma de HTML, imagen, documento .doc, etc. de ninguna manera el navegador del visitante accede al código fuente en PHP sino a sólo a su resultado en HTML.</w:t>
       </w:r>
     </w:p>
     <w:p>
@@ -11003,23 +10583,7 @@
     </w:p>
     <w:p>
       <w:r>
-        <w:t xml:space="preserve">Un servicio web (en inglés, web </w:t>
-      </w:r>
-      <w:proofErr w:type="spellStart"/>
-      <w:r>
-        <w:t>service</w:t>
-      </w:r>
-      <w:proofErr w:type="spellEnd"/>
-      <w:r>
-        <w:t xml:space="preserve"> o web </w:t>
-      </w:r>
-      <w:proofErr w:type="spellStart"/>
-      <w:r>
-        <w:t>services</w:t>
-      </w:r>
-      <w:proofErr w:type="spellEnd"/>
-      <w:r>
-        <w:t xml:space="preserve">) es una tecnología que utiliza un conjunto de protocolos y estándares que sirven para intercambiar datos entre aplicaciones. Distintas aplicaciones de software desarrolladas en lenguajes de programación diferentes, y ejecutadas sobre cualquier plataforma, pueden utilizar los servicios web para intercambiar datos en redes de ordenadores como Internet. La interoperabilidad se consigue mediante la adopción de estándares abiertos. Las organizaciones OASIS y W3C son los comités responsables de la arquitectura y reglamentación de los servicios Web. Para mejorar la interoperabilidad entre </w:t>
+        <w:t xml:space="preserve">Un servicio web (en inglés, web service o web services) es una tecnología que utiliza un conjunto de protocolos y estándares que sirven para intercambiar datos entre aplicaciones. Distintas aplicaciones de software desarrolladas en lenguajes de programación diferentes, y ejecutadas sobre cualquier plataforma, pueden utilizar los servicios web para intercambiar datos en redes de ordenadores como Internet. La interoperabilidad se consigue mediante la adopción de estándares abiertos. Las organizaciones OASIS y W3C son los comités responsables de la arquitectura y reglamentación de los servicios Web. Para mejorar la interoperabilidad entre </w:t>
       </w:r>
       <w:r>
         <w:lastRenderedPageBreak/>
@@ -11068,24 +10632,14 @@
       <w:r>
         <w:t xml:space="preserve">2.7.3 Servicios web </w:t>
       </w:r>
-      <w:proofErr w:type="spellStart"/>
       <w:r>
         <w:t>RESTful</w:t>
       </w:r>
       <w:bookmarkEnd w:id="49"/>
-      <w:proofErr w:type="spellEnd"/>
-    </w:p>
-    <w:p>
-      <w:r>
-        <w:t xml:space="preserve">Los servicios web </w:t>
-      </w:r>
-      <w:proofErr w:type="spellStart"/>
-      <w:r>
-        <w:t>RESTful</w:t>
-      </w:r>
-      <w:proofErr w:type="spellEnd"/>
-      <w:r>
-        <w:t xml:space="preserve"> son básicamente servicios web basados en la arquitectura REST. REST es un estilo de arquitectura </w:t>
+    </w:p>
+    <w:p>
+      <w:r>
+        <w:t xml:space="preserve">Los servicios web RESTful son básicamente servicios web basados en la arquitectura REST. REST es un estilo de arquitectura </w:t>
       </w:r>
       <w:r>
         <w:t>de software para sistemas hipermedia distribuidos como la World Wide Web.</w:t>
@@ -11099,15 +10653,7 @@
         <w:t xml:space="preserve">o de principios de arquitectura, </w:t>
       </w:r>
       <w:r>
-        <w:t xml:space="preserve">en la actualidad se usa en el sentido más amplio para describir cualquier interfaz entre sistemas que utilice directamente HTTP para obtener datos o indicar la ejecución de operaciones sobre los datos, en cualquier formato (XML, JSON, </w:t>
-      </w:r>
-      <w:proofErr w:type="spellStart"/>
-      <w:r>
-        <w:t>etc</w:t>
-      </w:r>
-      <w:proofErr w:type="spellEnd"/>
-      <w:r>
-        <w:t>) sin las abstracciones adicionales de los protocolos basados en patrones de intercambio de mensajes</w:t>
+        <w:t>en la actualidad se usa en el sentido más amplio para describir cualquier interfaz entre sistemas que utilice directamente HTTP para obtener datos o indicar la ejecución de operaciones sobre los datos, en cualquier formato (XML, JSON, etc) sin las abstracciones adicionales de los protocolos basados en patrones de intercambio de mensajes</w:t>
       </w:r>
       <w:r>
         <w:t>.</w:t>
@@ -11148,37 +10694,13 @@
     </w:p>
     <w:p>
       <w:r>
-        <w:t xml:space="preserve">Los servicios web </w:t>
-      </w:r>
-      <w:proofErr w:type="spellStart"/>
-      <w:r>
-        <w:t>RESTful</w:t>
-      </w:r>
-      <w:proofErr w:type="spellEnd"/>
-      <w:r>
-        <w:t xml:space="preserve"> son ligeros</w:t>
-      </w:r>
-      <w:r>
-        <w:t xml:space="preserve">, altamente escalables y altamente </w:t>
-      </w:r>
-      <w:proofErr w:type="spellStart"/>
-      <w:r>
-        <w:t>mantenible</w:t>
-      </w:r>
-      <w:proofErr w:type="spellEnd"/>
-      <w:r>
-        <w:t xml:space="preserve">, </w:t>
-      </w:r>
-      <w:r>
-        <w:t xml:space="preserve">y muy comúnmente usados para crear </w:t>
-      </w:r>
-      <w:proofErr w:type="spellStart"/>
-      <w:r>
-        <w:t>APIs</w:t>
-      </w:r>
-      <w:proofErr w:type="spellEnd"/>
-      <w:r>
-        <w:t xml:space="preserve"> para aplicaciones basadas en la web</w:t>
+        <w:t>Los servicios web RESTful son ligeros</w:t>
+      </w:r>
+      <w:r>
+        <w:t xml:space="preserve">, altamente escalables y altamente mantenible, </w:t>
+      </w:r>
+      <w:r>
+        <w:t>y muy comúnmente usados para crear APIs para aplicaciones basadas en la web</w:t>
       </w:r>
       <w:r>
         <w:t>.</w:t>
@@ -11749,7 +11271,7 @@
           <w:noProof/>
           <w:color w:val="0000FF"/>
           <w:szCs w:val="24"/>
-          <w:lang w:val="en-US"/>
+          <w:lang w:eastAsia="es-MX"/>
         </w:rPr>
         <w:drawing>
           <wp:inline distT="0" distB="0" distL="0" distR="0" wp14:anchorId="04ED26F2" wp14:editId="72B4CFAD">
@@ -11835,7 +11357,7 @@
           <w:rFonts w:cs="Arial"/>
           <w:noProof/>
           <w:szCs w:val="24"/>
-          <w:lang w:val="en-US"/>
+          <w:lang w:eastAsia="es-MX"/>
         </w:rPr>
         <w:drawing>
           <wp:inline distT="0" distB="0" distL="0" distR="0" wp14:anchorId="01109ADA" wp14:editId="26059F9E">
@@ -11904,7 +11426,7 @@
           <w:noProof/>
           <w:color w:val="0000FF"/>
           <w:szCs w:val="24"/>
-          <w:lang w:val="en-US"/>
+          <w:lang w:eastAsia="es-MX"/>
         </w:rPr>
         <w:lastRenderedPageBreak/>
         <w:drawing>
@@ -12199,7 +11721,6 @@
           <w:b/>
           <w:noProof/>
           <w:color w:val="auto"/>
-          <w:lang w:val="en-US" w:eastAsia="en-US"/>
         </w:rPr>
         <w:drawing>
           <wp:inline distT="0" distB="0" distL="0" distR="0" wp14:anchorId="65D19D30" wp14:editId="6DD771D8">
@@ -12302,7 +11823,7 @@
           <w:rFonts w:cs="Arial"/>
           <w:noProof/>
           <w:szCs w:val="24"/>
-          <w:lang w:val="en-US"/>
+          <w:lang w:eastAsia="es-MX"/>
         </w:rPr>
         <w:drawing>
           <wp:inline distT="0" distB="0" distL="0" distR="0" wp14:anchorId="3D2B5BBD" wp14:editId="024B12B7">
@@ -12833,7 +12354,7 @@
           <w:rFonts w:ascii="Calibri" w:hAnsi="Calibri"/>
           <w:noProof/>
           <w:sz w:val="22"/>
-          <w:lang w:val="en-US"/>
+          <w:lang w:eastAsia="es-MX"/>
         </w:rPr>
         <w:drawing>
           <wp:inline distT="0" distB="0" distL="0" distR="0" wp14:anchorId="551F6B44" wp14:editId="7F66047A">
@@ -12926,7 +12447,7 @@
       <w:r>
         <w:rPr>
           <w:noProof/>
-          <w:lang w:val="en-US"/>
+          <w:lang w:eastAsia="es-MX"/>
         </w:rPr>
         <w:drawing>
           <wp:inline distT="0" distB="0" distL="0" distR="0" wp14:anchorId="1866AC98" wp14:editId="61D88472">
@@ -13029,30 +12550,58 @@
     </w:p>
     <w:p>
       <w:r>
-        <w:pict w14:anchorId="64DD0F2D">
-          <v:shapetype id="_x0000_t75" coordsize="21600,21600" o:spt="75" o:preferrelative="t" path="m@4@5l@4@11@9@11@9@5xe" filled="f" stroked="f">
-            <v:stroke joinstyle="miter"/>
-            <v:formulas>
-              <v:f eqn="if lineDrawn pixelLineWidth 0"/>
-              <v:f eqn="sum @0 1 0"/>
-              <v:f eqn="sum 0 0 @1"/>
-              <v:f eqn="prod @2 1 2"/>
-              <v:f eqn="prod @3 21600 pixelWidth"/>
-              <v:f eqn="prod @3 21600 pixelHeight"/>
-              <v:f eqn="sum @0 0 1"/>
-              <v:f eqn="prod @6 1 2"/>
-              <v:f eqn="prod @7 21600 pixelWidth"/>
-              <v:f eqn="sum @8 21600 0"/>
-              <v:f eqn="prod @7 21600 pixelHeight"/>
-              <v:f eqn="sum @10 21600 0"/>
-            </v:formulas>
-            <v:path o:extrusionok="f" gradientshapeok="t" o:connecttype="rect"/>
-            <o:lock v:ext="edit" aspectratio="t"/>
-          </v:shapetype>
-          <v:shape id="_x0000_i1025" type="#_x0000_t75" style="width:274.9pt;height:311.4pt">
-            <v:imagedata r:id="rId18" o:title="caso de uso ciudadano" croptop="6478f" cropbottom="18825f" cropleft="946f" cropright="37128f"/>
-          </v:shape>
-        </w:pict>
+        <w:rPr>
+          <w:noProof/>
+          <w:lang w:eastAsia="es-MX"/>
+        </w:rPr>
+        <w:drawing>
+          <wp:inline distT="0" distB="0" distL="0" distR="0" wp14:anchorId="4F2AEA96" wp14:editId="0A9549AF">
+            <wp:extent cx="3877369" cy="3957851"/>
+            <wp:effectExtent l="0" t="0" r="8890" b="5080"/>
+            <wp:docPr id="24" name="Imagen 24" descr="C:\Users\dario\Desktop\ciudadano.png"/>
+            <wp:cNvGraphicFramePr>
+              <a:graphicFrameLocks xmlns:a="http://schemas.openxmlformats.org/drawingml/2006/main" noChangeAspect="1"/>
+            </wp:cNvGraphicFramePr>
+            <a:graphic xmlns:a="http://schemas.openxmlformats.org/drawingml/2006/main">
+              <a:graphicData uri="http://schemas.openxmlformats.org/drawingml/2006/picture">
+                <pic:pic xmlns:pic="http://schemas.openxmlformats.org/drawingml/2006/picture">
+                  <pic:nvPicPr>
+                    <pic:cNvPr id="0" name="Picture 6" descr="C:\Users\dario\Desktop\ciudadano.png"/>
+                    <pic:cNvPicPr>
+                      <a:picLocks noChangeAspect="1" noChangeArrowheads="1"/>
+                    </pic:cNvPicPr>
+                  </pic:nvPicPr>
+                  <pic:blipFill>
+                    <a:blip r:embed="rId18">
+                      <a:extLst>
+                        <a:ext uri="{28A0092B-C50C-407E-A947-70E740481C1C}">
+                          <a14:useLocalDpi xmlns:a14="http://schemas.microsoft.com/office/drawing/2010/main" val="0"/>
+                        </a:ext>
+                      </a:extLst>
+                    </a:blip>
+                    <a:srcRect/>
+                    <a:stretch>
+                      <a:fillRect/>
+                    </a:stretch>
+                  </pic:blipFill>
+                  <pic:spPr bwMode="auto">
+                    <a:xfrm>
+                      <a:off x="0" y="0"/>
+                      <a:ext cx="3914983" cy="3996246"/>
+                    </a:xfrm>
+                    <a:prstGeom prst="rect">
+                      <a:avLst/>
+                    </a:prstGeom>
+                    <a:noFill/>
+                    <a:ln>
+                      <a:noFill/>
+                    </a:ln>
+                  </pic:spPr>
+                </pic:pic>
+              </a:graphicData>
+            </a:graphic>
+          </wp:inline>
+        </w:drawing>
       </w:r>
     </w:p>
     <w:tbl>
@@ -13227,263 +12776,21 @@
         <w:t xml:space="preserve">3.4.1.2 </w:t>
       </w:r>
       <w:r>
-        <w:t>Usuarios</w:t>
+        <w:t>Usuario</w:t>
       </w:r>
       <w:bookmarkEnd w:id="67"/>
     </w:p>
     <w:p>
       <w:r>
-        <w:pict w14:anchorId="6B2AFD69">
-          <v:shape id="_x0000_i1026" type="#_x0000_t75" style="width:333.8pt;height:329.15pt">
-            <v:imagedata r:id="rId19" o:title="caso de uso usuarios" croptop="7126f" cropbottom="27896f" cropleft="4337f" cropright="37306f"/>
-          </v:shape>
-        </w:pict>
-      </w:r>
-    </w:p>
-    <w:tbl>
-      <w:tblPr>
-        <w:tblStyle w:val="Tablaconcuadrcula"/>
-        <w:tblW w:w="0" w:type="auto"/>
-        <w:tblLook w:val="04A0" w:firstRow="1" w:lastRow="0" w:firstColumn="1" w:lastColumn="0" w:noHBand="0" w:noVBand="1"/>
-      </w:tblPr>
-      <w:tblGrid>
-        <w:gridCol w:w="1617"/>
-        <w:gridCol w:w="7211"/>
-      </w:tblGrid>
-      <w:tr>
-        <w:tc>
-          <w:tcPr>
-            <w:tcW w:w="1617" w:type="dxa"/>
-          </w:tcPr>
-          <w:p>
-            <w:pPr>
-              <w:rPr>
-                <w:b/>
-              </w:rPr>
-            </w:pPr>
-            <w:r>
-              <w:rPr>
-                <w:b/>
-              </w:rPr>
-              <w:t>Módulo</w:t>
-            </w:r>
-          </w:p>
-        </w:tc>
-        <w:tc>
-          <w:tcPr>
-            <w:tcW w:w="7211" w:type="dxa"/>
-          </w:tcPr>
-          <w:p>
-            <w:pPr>
-              <w:rPr>
-                <w:b/>
-              </w:rPr>
-            </w:pPr>
-            <w:r>
-              <w:rPr>
-                <w:b/>
-              </w:rPr>
-              <w:t>Descripción del módulo</w:t>
-            </w:r>
-          </w:p>
-        </w:tc>
-      </w:tr>
-      <w:tr>
-        <w:tc>
-          <w:tcPr>
-            <w:tcW w:w="1617" w:type="dxa"/>
-          </w:tcPr>
-          <w:p>
-            <w:r>
-              <w:t>Acceso</w:t>
-            </w:r>
-          </w:p>
-        </w:tc>
-        <w:tc>
-          <w:tcPr>
-            <w:tcW w:w="7211" w:type="dxa"/>
-          </w:tcPr>
-          <w:p>
-            <w:r>
-              <w:t>Módulo de acceso del sistema para los ciudadanos</w:t>
-            </w:r>
-          </w:p>
-        </w:tc>
-      </w:tr>
-      <w:tr>
-        <w:tc>
-          <w:tcPr>
-            <w:tcW w:w="1617" w:type="dxa"/>
-          </w:tcPr>
-          <w:p>
-            <w:r>
-              <w:t xml:space="preserve">Visualización </w:t>
-            </w:r>
-          </w:p>
-        </w:tc>
-        <w:tc>
-          <w:tcPr>
-            <w:tcW w:w="7211" w:type="dxa"/>
-          </w:tcPr>
-          <w:p>
-            <w:r>
-              <w:t>Módulo encargado de la visualización de solicitudes de acceso a la información, recursos de revisión, denuncias por incumplimiento y sujetos obligados</w:t>
-            </w:r>
-          </w:p>
-        </w:tc>
-      </w:tr>
-      <w:tr>
-        <w:tc>
-          <w:tcPr>
-            <w:tcW w:w="1617" w:type="dxa"/>
-          </w:tcPr>
-          <w:p>
-            <w:r>
-              <w:t>Responder solicitudes</w:t>
-            </w:r>
-          </w:p>
-        </w:tc>
-        <w:tc>
-          <w:tcPr>
-            <w:tcW w:w="7211" w:type="dxa"/>
-          </w:tcPr>
-          <w:p>
-            <w:r>
-              <w:t>Módulo encargado de la respuesta de todas las solicitudes dirigidas al sujeto obligado correspondiente</w:t>
-            </w:r>
-          </w:p>
-        </w:tc>
-      </w:tr>
-    </w:tbl>
-    <w:p>
-      <w:pPr>
-        <w:rPr>
-          <w:sz w:val="22"/>
-        </w:rPr>
-      </w:pPr>
-    </w:p>
-    <w:p>
-      <w:pPr>
-        <w:pStyle w:val="Ttulo3"/>
-      </w:pPr>
-      <w:r>
-        <w:rPr>
-          <w:sz w:val="22"/>
-        </w:rPr>
-        <w:br w:type="column"/>
-      </w:r>
-      <w:bookmarkStart w:id="68" w:name="_Toc489046585"/>
-      <w:r>
-        <w:lastRenderedPageBreak/>
-        <w:t xml:space="preserve">3.4.2 </w:t>
-      </w:r>
-      <w:bookmarkStart w:id="69" w:name="_GoBack"/>
-      <w:bookmarkEnd w:id="69"/>
-      <w:r>
-        <w:t>D</w:t>
-      </w:r>
-      <w:r>
-        <w:t>iagramas de secuencia</w:t>
-      </w:r>
-      <w:bookmarkEnd w:id="68"/>
-    </w:p>
-    <w:p>
-      <w:pPr>
-        <w:pStyle w:val="Ttulo4"/>
-      </w:pPr>
-      <w:bookmarkStart w:id="70" w:name="_Toc489046586"/>
-      <w:r>
-        <w:t>3.4.2.1 Diagrama de secuencia: Registro de usuarios</w:t>
-      </w:r>
-      <w:bookmarkEnd w:id="70"/>
-    </w:p>
-    <w:p>
-      <w:pPr>
-        <w:jc w:val="center"/>
-      </w:pPr>
-      <w:r>
-        <w:pict w14:anchorId="268C3B38">
-          <v:shape id="_x0000_i1027" type="#_x0000_t75" style="width:402.1pt;height:382.45pt">
-            <v:imagedata r:id="rId20" o:title="diagrama de secuencia registro" croptop="4560f" cropbottom="12511f" cropright="21301f"/>
-          </v:shape>
-        </w:pict>
-      </w:r>
-    </w:p>
-    <w:p>
-      <w:pPr>
-        <w:spacing w:line="259" w:lineRule="auto"/>
-        <w:jc w:val="left"/>
-      </w:pPr>
-      <w:r>
-        <w:br w:type="page"/>
-      </w:r>
-    </w:p>
-    <w:p>
-      <w:r>
-        <w:lastRenderedPageBreak/>
-        <w:t>3.4.2.2 Diagrama de secuencia: Nueva solicitud</w:t>
-      </w:r>
-    </w:p>
-    <w:p>
-      <w:pPr>
-        <w:jc w:val="center"/>
-      </w:pPr>
-      <w:r>
-        <w:pict w14:anchorId="28BF23F8">
-          <v:shape id="_x0000_i1028" type="#_x0000_t75" style="width:403.95pt;height:376.85pt">
-            <v:imagedata r:id="rId21" o:title="diagrama de secuencia  solicitudes" croptop="4626f" cropbottom="12502f" cropright="25586f"/>
-          </v:shape>
-        </w:pict>
-      </w:r>
-    </w:p>
-    <w:p>
-      <w:pPr>
-        <w:pStyle w:val="Ttulo3"/>
-      </w:pPr>
-      <w:r>
-        <w:br w:type="column"/>
-      </w:r>
-      <w:bookmarkStart w:id="71" w:name="_Toc489046587"/>
-      <w:r>
-        <w:lastRenderedPageBreak/>
-        <w:t>3.4.3</w:t>
-      </w:r>
-      <w:r>
-        <w:t xml:space="preserve"> Diseño de la base de datos:</w:t>
-      </w:r>
-      <w:bookmarkEnd w:id="71"/>
-    </w:p>
-    <w:p>
-      <w:pPr>
-        <w:pStyle w:val="Ttulo4"/>
-      </w:pPr>
-      <w:bookmarkStart w:id="72" w:name="_Toc489046588"/>
-      <w:r>
-        <w:t xml:space="preserve">3.4.3.1 </w:t>
-      </w:r>
-      <w:r>
-        <w:t>UML</w:t>
-      </w:r>
-      <w:bookmarkEnd w:id="72"/>
-    </w:p>
-    <w:p>
-      <w:pPr>
-        <w:jc w:val="center"/>
-        <w:rPr>
-          <w:sz w:val="28"/>
-        </w:rPr>
-      </w:pPr>
-      <w:r>
         <w:rPr>
           <w:noProof/>
-          <w:sz w:val="28"/>
-          <w:lang w:val="en-US"/>
+          <w:lang w:eastAsia="es-MX"/>
         </w:rPr>
         <w:drawing>
-          <wp:inline distT="0" distB="0" distL="0" distR="0" wp14:anchorId="62A8FCF7" wp14:editId="35F7FC1A">
-            <wp:extent cx="5705475" cy="2713990"/>
-            <wp:effectExtent l="0" t="0" r="9525" b="0"/>
-            <wp:docPr id="20" name="Imagen 20" descr="C:\Users\dario\Downloads\-Blank UML - Page 1 (1).png"/>
+          <wp:inline distT="0" distB="0" distL="0" distR="0" wp14:anchorId="24515250" wp14:editId="42DA91DC">
+            <wp:extent cx="4792717" cy="4545950"/>
+            <wp:effectExtent l="0" t="0" r="8255" b="7620"/>
+            <wp:docPr id="25" name="Imagen 25" descr="C:\Users\dario\Desktop\usuario.png"/>
             <wp:cNvGraphicFramePr>
               <a:graphicFrameLocks xmlns:a="http://schemas.openxmlformats.org/drawingml/2006/main" noChangeAspect="1"/>
             </wp:cNvGraphicFramePr>
@@ -13491,26 +12798,26 @@
               <a:graphicData uri="http://schemas.openxmlformats.org/drawingml/2006/picture">
                 <pic:pic xmlns:pic="http://schemas.openxmlformats.org/drawingml/2006/picture">
                   <pic:nvPicPr>
-                    <pic:cNvPr id="0" name="Picture 16" descr="C:\Users\dario\Downloads\-Blank UML - Page 1 (1).png"/>
+                    <pic:cNvPr id="0" name="Picture 8" descr="C:\Users\dario\Desktop\usuario.png"/>
                     <pic:cNvPicPr>
                       <a:picLocks noChangeAspect="1" noChangeArrowheads="1"/>
                     </pic:cNvPicPr>
                   </pic:nvPicPr>
                   <pic:blipFill rotWithShape="1">
-                    <a:blip r:embed="rId22" cstate="print">
+                    <a:blip r:embed="rId19">
                       <a:extLst>
                         <a:ext uri="{28A0092B-C50C-407E-A947-70E740481C1C}">
                           <a14:useLocalDpi xmlns:a14="http://schemas.microsoft.com/office/drawing/2010/main" val="0"/>
                         </a:ext>
                       </a:extLst>
                     </a:blip>
-                    <a:srcRect l="8147" t="7679" r="5133" b="38937"/>
+                    <a:srcRect l="5901" t="10899" r="55892" b="42246"/>
                     <a:stretch/>
                   </pic:blipFill>
                   <pic:spPr bwMode="auto">
                     <a:xfrm>
                       <a:off x="0" y="0"/>
-                      <a:ext cx="5713119" cy="2717626"/>
+                      <a:ext cx="4807565" cy="4560034"/>
                     </a:xfrm>
                     <a:prstGeom prst="rect">
                       <a:avLst/>
@@ -13532,17 +12839,324 @@
         </w:drawing>
       </w:r>
     </w:p>
+    <w:tbl>
+      <w:tblPr>
+        <w:tblStyle w:val="Tablaconcuadrcula"/>
+        <w:tblW w:w="0" w:type="auto"/>
+        <w:tblLook w:val="04A0" w:firstRow="1" w:lastRow="0" w:firstColumn="1" w:lastColumn="0" w:noHBand="0" w:noVBand="1"/>
+      </w:tblPr>
+      <w:tblGrid>
+        <w:gridCol w:w="1617"/>
+        <w:gridCol w:w="7211"/>
+      </w:tblGrid>
+      <w:tr>
+        <w:tc>
+          <w:tcPr>
+            <w:tcW w:w="1617" w:type="dxa"/>
+          </w:tcPr>
+          <w:p>
+            <w:pPr>
+              <w:rPr>
+                <w:b/>
+              </w:rPr>
+            </w:pPr>
+            <w:r>
+              <w:rPr>
+                <w:b/>
+              </w:rPr>
+              <w:t>Módulo</w:t>
+            </w:r>
+          </w:p>
+        </w:tc>
+        <w:tc>
+          <w:tcPr>
+            <w:tcW w:w="7211" w:type="dxa"/>
+          </w:tcPr>
+          <w:p>
+            <w:pPr>
+              <w:rPr>
+                <w:b/>
+              </w:rPr>
+            </w:pPr>
+            <w:r>
+              <w:rPr>
+                <w:b/>
+              </w:rPr>
+              <w:t>Descripción del módulo</w:t>
+            </w:r>
+          </w:p>
+        </w:tc>
+      </w:tr>
+      <w:tr>
+        <w:tc>
+          <w:tcPr>
+            <w:tcW w:w="1617" w:type="dxa"/>
+          </w:tcPr>
+          <w:p>
+            <w:r>
+              <w:t>Acceso</w:t>
+            </w:r>
+          </w:p>
+        </w:tc>
+        <w:tc>
+          <w:tcPr>
+            <w:tcW w:w="7211" w:type="dxa"/>
+          </w:tcPr>
+          <w:p>
+            <w:r>
+              <w:t>Módulo de acceso del sistema para los ciudadanos</w:t>
+            </w:r>
+          </w:p>
+        </w:tc>
+      </w:tr>
+      <w:tr>
+        <w:tc>
+          <w:tcPr>
+            <w:tcW w:w="1617" w:type="dxa"/>
+          </w:tcPr>
+          <w:p>
+            <w:r>
+              <w:t xml:space="preserve">Visualización </w:t>
+            </w:r>
+          </w:p>
+        </w:tc>
+        <w:tc>
+          <w:tcPr>
+            <w:tcW w:w="7211" w:type="dxa"/>
+          </w:tcPr>
+          <w:p>
+            <w:r>
+              <w:t>Módulo encargado de la visualización de solicitudes de acceso a la información, recursos de revisión, denuncias por incumplimiento y sujetos obligados</w:t>
+            </w:r>
+          </w:p>
+        </w:tc>
+      </w:tr>
+      <w:tr>
+        <w:tc>
+          <w:tcPr>
+            <w:tcW w:w="1617" w:type="dxa"/>
+          </w:tcPr>
+          <w:p>
+            <w:r>
+              <w:t>Responder solicitudes</w:t>
+            </w:r>
+          </w:p>
+        </w:tc>
+        <w:tc>
+          <w:tcPr>
+            <w:tcW w:w="7211" w:type="dxa"/>
+          </w:tcPr>
+          <w:p>
+            <w:r>
+              <w:t>Módulo encargado de la respuesta de todas las solicitudes dirigidas al sujeto obligado correspondiente</w:t>
+            </w:r>
+          </w:p>
+        </w:tc>
+      </w:tr>
+    </w:tbl>
+    <w:p>
+      <w:pPr>
+        <w:rPr>
+          <w:sz w:val="22"/>
+        </w:rPr>
+      </w:pPr>
+    </w:p>
+    <w:p>
+      <w:pPr>
+        <w:pStyle w:val="Ttulo3"/>
+      </w:pPr>
+      <w:r>
+        <w:rPr>
+          <w:sz w:val="22"/>
+        </w:rPr>
+        <w:br w:type="column"/>
+      </w:r>
+      <w:bookmarkStart w:id="68" w:name="_Toc489046585"/>
+      <w:r>
+        <w:lastRenderedPageBreak/>
+        <w:t>3.4.2 D</w:t>
+      </w:r>
+      <w:r>
+        <w:t>iagramas de secuencia</w:t>
+      </w:r>
+      <w:bookmarkEnd w:id="68"/>
+    </w:p>
     <w:p>
       <w:pPr>
         <w:pStyle w:val="Ttulo4"/>
       </w:pPr>
+      <w:bookmarkStart w:id="69" w:name="_Toc489046586"/>
+      <w:r>
+        <w:t>3.4.2.1 Diagrama de secuencia: Registro de usuarios</w:t>
+      </w:r>
+      <w:bookmarkEnd w:id="69"/>
+    </w:p>
+    <w:p>
+      <w:pPr>
+        <w:jc w:val="left"/>
+      </w:pPr>
+      <w:r>
+        <w:rPr>
+          <w:noProof/>
+          <w:lang w:eastAsia="es-MX"/>
+        </w:rPr>
+        <w:drawing>
+          <wp:inline distT="0" distB="0" distL="0" distR="0" wp14:anchorId="38C990ED" wp14:editId="7D1D0D97">
+            <wp:extent cx="5549462" cy="4968975"/>
+            <wp:effectExtent l="0" t="0" r="0" b="3175"/>
+            <wp:docPr id="26" name="Imagen 26" descr="C:\Users\dario\Desktop\RegistroUsuarios.png"/>
+            <wp:cNvGraphicFramePr>
+              <a:graphicFrameLocks xmlns:a="http://schemas.openxmlformats.org/drawingml/2006/main" noChangeAspect="1"/>
+            </wp:cNvGraphicFramePr>
+            <a:graphic xmlns:a="http://schemas.openxmlformats.org/drawingml/2006/main">
+              <a:graphicData uri="http://schemas.openxmlformats.org/drawingml/2006/picture">
+                <pic:pic xmlns:pic="http://schemas.openxmlformats.org/drawingml/2006/picture">
+                  <pic:nvPicPr>
+                    <pic:cNvPr id="0" name="Picture 10" descr="C:\Users\dario\Desktop\RegistroUsuarios.png"/>
+                    <pic:cNvPicPr>
+                      <a:picLocks noChangeAspect="1" noChangeArrowheads="1"/>
+                    </pic:cNvPicPr>
+                  </pic:nvPicPr>
+                  <pic:blipFill rotWithShape="1">
+                    <a:blip r:embed="rId20">
+                      <a:extLst>
+                        <a:ext uri="{28A0092B-C50C-407E-A947-70E740481C1C}">
+                          <a14:useLocalDpi xmlns:a14="http://schemas.microsoft.com/office/drawing/2010/main" val="0"/>
+                        </a:ext>
+                      </a:extLst>
+                    </a:blip>
+                    <a:srcRect r="35871" b="25691"/>
+                    <a:stretch/>
+                  </pic:blipFill>
+                  <pic:spPr bwMode="auto">
+                    <a:xfrm>
+                      <a:off x="0" y="0"/>
+                      <a:ext cx="5566032" cy="4983811"/>
+                    </a:xfrm>
+                    <a:prstGeom prst="rect">
+                      <a:avLst/>
+                    </a:prstGeom>
+                    <a:noFill/>
+                    <a:ln>
+                      <a:noFill/>
+                    </a:ln>
+                    <a:extLst>
+                      <a:ext uri="{53640926-AAD7-44D8-BBD7-CCE9431645EC}">
+                        <a14:shadowObscured xmlns:a14="http://schemas.microsoft.com/office/drawing/2010/main"/>
+                      </a:ext>
+                    </a:extLst>
+                  </pic:spPr>
+                </pic:pic>
+              </a:graphicData>
+            </a:graphic>
+          </wp:inline>
+        </w:drawing>
+      </w:r>
+    </w:p>
+    <w:p>
+      <w:pPr>
+        <w:spacing w:line="259" w:lineRule="auto"/>
+        <w:jc w:val="left"/>
+      </w:pPr>
+      <w:r>
+        <w:br w:type="page"/>
+      </w:r>
+    </w:p>
+    <w:p>
+      <w:r>
+        <w:lastRenderedPageBreak/>
+        <w:t>3.4.2.2 Diagrama de secuencia: Nueva solicitud</w:t>
+      </w:r>
+    </w:p>
+    <w:p>
+      <w:pPr>
+        <w:jc w:val="left"/>
+      </w:pPr>
+      <w:r>
+        <w:rPr>
+          <w:noProof/>
+          <w:lang w:eastAsia="es-MX"/>
+        </w:rPr>
+        <w:drawing>
+          <wp:inline distT="0" distB="0" distL="0" distR="0" wp14:anchorId="6D9F390B" wp14:editId="01B760EE">
+            <wp:extent cx="5752727" cy="5486400"/>
+            <wp:effectExtent l="0" t="0" r="635" b="0"/>
+            <wp:docPr id="31" name="Imagen 31" descr="C:\Users\dario\Desktop\nuevaSolicitud.png"/>
+            <wp:cNvGraphicFramePr>
+              <a:graphicFrameLocks xmlns:a="http://schemas.openxmlformats.org/drawingml/2006/main" noChangeAspect="1"/>
+            </wp:cNvGraphicFramePr>
+            <a:graphic xmlns:a="http://schemas.openxmlformats.org/drawingml/2006/main">
+              <a:graphicData uri="http://schemas.openxmlformats.org/drawingml/2006/picture">
+                <pic:pic xmlns:pic="http://schemas.openxmlformats.org/drawingml/2006/picture">
+                  <pic:nvPicPr>
+                    <pic:cNvPr id="0" name="Picture 12" descr="C:\Users\dario\Desktop\nuevaSolicitud.png"/>
+                    <pic:cNvPicPr>
+                      <a:picLocks noChangeAspect="1" noChangeArrowheads="1"/>
+                    </pic:cNvPicPr>
+                  </pic:nvPicPr>
+                  <pic:blipFill rotWithShape="1">
+                    <a:blip r:embed="rId21">
+                      <a:extLst>
+                        <a:ext uri="{28A0092B-C50C-407E-A947-70E740481C1C}">
+                          <a14:useLocalDpi xmlns:a14="http://schemas.microsoft.com/office/drawing/2010/main" val="0"/>
+                        </a:ext>
+                      </a:extLst>
+                    </a:blip>
+                    <a:srcRect r="39318" b="25106"/>
+                    <a:stretch/>
+                  </pic:blipFill>
+                  <pic:spPr bwMode="auto">
+                    <a:xfrm>
+                      <a:off x="0" y="0"/>
+                      <a:ext cx="5761812" cy="5495065"/>
+                    </a:xfrm>
+                    <a:prstGeom prst="rect">
+                      <a:avLst/>
+                    </a:prstGeom>
+                    <a:noFill/>
+                    <a:ln>
+                      <a:noFill/>
+                    </a:ln>
+                    <a:extLst>
+                      <a:ext uri="{53640926-AAD7-44D8-BBD7-CCE9431645EC}">
+                        <a14:shadowObscured xmlns:a14="http://schemas.microsoft.com/office/drawing/2010/main"/>
+                      </a:ext>
+                    </a:extLst>
+                  </pic:spPr>
+                </pic:pic>
+              </a:graphicData>
+            </a:graphic>
+          </wp:inline>
+        </w:drawing>
+      </w:r>
+    </w:p>
+    <w:p>
+      <w:pPr>
+        <w:pStyle w:val="Ttulo3"/>
+      </w:pPr>
       <w:r>
         <w:br w:type="column"/>
       </w:r>
-      <w:bookmarkStart w:id="73" w:name="_Toc489046589"/>
+      <w:bookmarkStart w:id="70" w:name="_Toc489046587"/>
       <w:r>
         <w:lastRenderedPageBreak/>
-        <w:t xml:space="preserve">3.4.3.2 </w:t>
+        <w:t>3.4.3</w:t>
+      </w:r>
+      <w:r>
+        <w:t xml:space="preserve"> Diseño de la base de datos:</w:t>
+      </w:r>
+      <w:bookmarkEnd w:id="70"/>
+    </w:p>
+    <w:p>
+      <w:pPr>
+        <w:pStyle w:val="Ttulo4"/>
+      </w:pPr>
+      <w:bookmarkStart w:id="71" w:name="_Toc489046589"/>
+      <w:r>
+        <w:t>3.4.3.1</w:t>
+      </w:r>
+      <w:r>
+        <w:t xml:space="preserve"> </w:t>
       </w:r>
       <w:r>
         <w:t>Entidad-</w:t>
@@ -13550,7 +13164,7 @@
       <w:r>
         <w:t>relación</w:t>
       </w:r>
-      <w:bookmarkEnd w:id="73"/>
+      <w:bookmarkEnd w:id="71"/>
       <w:r>
         <w:t xml:space="preserve"> </w:t>
       </w:r>
@@ -13565,7 +13179,7 @@
       <w:r>
         <w:rPr>
           <w:noProof/>
-          <w:lang w:val="en-US"/>
+          <w:lang w:eastAsia="es-MX"/>
         </w:rPr>
         <w:drawing>
           <wp:inline distT="0" distB="0" distL="0" distR="0" wp14:anchorId="435EA74B" wp14:editId="54AC9B99">
@@ -13585,7 +13199,7 @@
                     </pic:cNvPicPr>
                   </pic:nvPicPr>
                   <pic:blipFill rotWithShape="1">
-                    <a:blip r:embed="rId23">
+                    <a:blip r:embed="rId22">
                       <a:extLst>
                         <a:ext uri="{28A0092B-C50C-407E-A947-70E740481C1C}">
                           <a14:useLocalDpi xmlns:a14="http://schemas.microsoft.com/office/drawing/2010/main" val="0"/>
@@ -13622,24 +13236,11 @@
     </w:p>
     <w:p>
       <w:pPr>
-        <w:spacing w:line="259" w:lineRule="auto"/>
-        <w:jc w:val="left"/>
-        <w:rPr>
-          <w:sz w:val="28"/>
-        </w:rPr>
-      </w:pPr>
-      <w:r>
-        <w:rPr>
-          <w:sz w:val="28"/>
-        </w:rPr>
-        <w:br w:type="page"/>
-      </w:r>
-    </w:p>
-    <w:p>
-      <w:pPr>
         <w:pStyle w:val="Ttulo3"/>
       </w:pPr>
-      <w:bookmarkStart w:id="74" w:name="_Toc489046590"/>
+      <w:bookmarkStart w:id="72" w:name="_Toc489046590"/>
+      <w:bookmarkStart w:id="73" w:name="_GoBack"/>
+      <w:bookmarkEnd w:id="73"/>
       <w:r>
         <w:lastRenderedPageBreak/>
         <w:t xml:space="preserve">3.4.4 </w:t>
@@ -13647,7 +13248,7 @@
       <w:r>
         <w:t>Diccionario de datos</w:t>
       </w:r>
-      <w:bookmarkEnd w:id="74"/>
+      <w:bookmarkEnd w:id="72"/>
       <w:r>
         <w:t xml:space="preserve"> </w:t>
       </w:r>
@@ -13802,11 +13403,9 @@
             <w:tcW w:w="1980" w:type="dxa"/>
           </w:tcPr>
           <w:p>
-            <w:proofErr w:type="spellStart"/>
             <w:r>
               <w:t>idUsuario</w:t>
             </w:r>
-            <w:proofErr w:type="spellEnd"/>
           </w:p>
         </w:tc>
         <w:tc>
@@ -13834,16 +13433,11 @@
             <w:tcW w:w="1522" w:type="dxa"/>
           </w:tcPr>
           <w:p>
-            <w:proofErr w:type="spellStart"/>
             <w:r>
               <w:t>i</w:t>
             </w:r>
             <w:r>
-              <w:t>nt</w:t>
-            </w:r>
-            <w:proofErr w:type="spellEnd"/>
-            <w:r>
-              <w:t>(5)</w:t>
+              <w:t>nt(5)</w:t>
             </w:r>
           </w:p>
         </w:tc>
@@ -13907,13 +13501,8 @@
             <w:tcW w:w="1522" w:type="dxa"/>
           </w:tcPr>
           <w:p>
-            <w:proofErr w:type="spellStart"/>
-            <w:r>
-              <w:t>varchar</w:t>
-            </w:r>
-            <w:proofErr w:type="spellEnd"/>
-            <w:r>
-              <w:t>(20)</w:t>
+            <w:r>
+              <w:t>varchar(20)</w:t>
             </w:r>
           </w:p>
         </w:tc>
@@ -13980,13 +13569,8 @@
             <w:tcW w:w="1522" w:type="dxa"/>
           </w:tcPr>
           <w:p>
-            <w:proofErr w:type="spellStart"/>
-            <w:r>
-              <w:t>varchar</w:t>
-            </w:r>
-            <w:proofErr w:type="spellEnd"/>
-            <w:r>
-              <w:t>(15)</w:t>
+            <w:r>
+              <w:t>varchar(15)</w:t>
             </w:r>
           </w:p>
         </w:tc>
@@ -14047,13 +13631,8 @@
             <w:tcW w:w="1522" w:type="dxa"/>
           </w:tcPr>
           <w:p>
-            <w:proofErr w:type="spellStart"/>
-            <w:r>
-              <w:t>varchar</w:t>
-            </w:r>
-            <w:proofErr w:type="spellEnd"/>
-            <w:r>
-              <w:t>(20)</w:t>
+            <w:r>
+              <w:t>varchar(20)</w:t>
             </w:r>
           </w:p>
         </w:tc>
@@ -14084,11 +13663,9 @@
             <w:tcW w:w="1980" w:type="dxa"/>
           </w:tcPr>
           <w:p>
-            <w:proofErr w:type="spellStart"/>
             <w:r>
               <w:t>apellidoPaterno</w:t>
             </w:r>
-            <w:proofErr w:type="spellEnd"/>
           </w:p>
         </w:tc>
         <w:tc>
@@ -14116,13 +13693,8 @@
             <w:tcW w:w="1522" w:type="dxa"/>
           </w:tcPr>
           <w:p>
-            <w:proofErr w:type="spellStart"/>
-            <w:r>
-              <w:t>varchar</w:t>
-            </w:r>
-            <w:proofErr w:type="spellEnd"/>
-            <w:r>
-              <w:t>(20)</w:t>
+            <w:r>
+              <w:t>varchar(20)</w:t>
             </w:r>
           </w:p>
         </w:tc>
@@ -14153,11 +13725,9 @@
             <w:tcW w:w="1980" w:type="dxa"/>
           </w:tcPr>
           <w:p>
-            <w:proofErr w:type="spellStart"/>
             <w:r>
               <w:t>apellidoMaterno</w:t>
             </w:r>
-            <w:proofErr w:type="spellEnd"/>
           </w:p>
         </w:tc>
         <w:tc>
@@ -14185,13 +13755,8 @@
             <w:tcW w:w="1522" w:type="dxa"/>
           </w:tcPr>
           <w:p>
-            <w:proofErr w:type="spellStart"/>
-            <w:r>
-              <w:t>varchar</w:t>
-            </w:r>
-            <w:proofErr w:type="spellEnd"/>
-            <w:r>
-              <w:t>(20)</w:t>
+            <w:r>
+              <w:t>varchar(20)</w:t>
             </w:r>
           </w:p>
         </w:tc>
@@ -14252,13 +13817,8 @@
             <w:tcW w:w="1522" w:type="dxa"/>
           </w:tcPr>
           <w:p>
-            <w:proofErr w:type="spellStart"/>
-            <w:r>
-              <w:t>varchar</w:t>
-            </w:r>
-            <w:proofErr w:type="spellEnd"/>
-            <w:r>
-              <w:t>(20)</w:t>
+            <w:r>
+              <w:t>varchar(20)</w:t>
             </w:r>
           </w:p>
         </w:tc>
@@ -14289,11 +13849,9 @@
             <w:tcW w:w="1980" w:type="dxa"/>
           </w:tcPr>
           <w:p>
-            <w:proofErr w:type="spellStart"/>
             <w:r>
               <w:t>numeroExterior</w:t>
             </w:r>
-            <w:proofErr w:type="spellEnd"/>
           </w:p>
         </w:tc>
         <w:tc>
@@ -14321,13 +13879,8 @@
             <w:tcW w:w="1522" w:type="dxa"/>
           </w:tcPr>
           <w:p>
-            <w:proofErr w:type="spellStart"/>
-            <w:r>
-              <w:t>varchar</w:t>
-            </w:r>
-            <w:proofErr w:type="spellEnd"/>
-            <w:r>
-              <w:t>(12)</w:t>
+            <w:r>
+              <w:t>varchar(12)</w:t>
             </w:r>
           </w:p>
         </w:tc>
@@ -14361,11 +13914,9 @@
             <w:tcW w:w="1980" w:type="dxa"/>
           </w:tcPr>
           <w:p>
-            <w:proofErr w:type="spellStart"/>
             <w:r>
               <w:t>numeroInterior</w:t>
             </w:r>
-            <w:proofErr w:type="spellEnd"/>
           </w:p>
         </w:tc>
         <w:tc>
@@ -14393,13 +13944,8 @@
             <w:tcW w:w="1522" w:type="dxa"/>
           </w:tcPr>
           <w:p>
-            <w:proofErr w:type="spellStart"/>
-            <w:r>
-              <w:t>varchar</w:t>
-            </w:r>
-            <w:proofErr w:type="spellEnd"/>
-            <w:r>
-              <w:t>(12)</w:t>
+            <w:r>
+              <w:t>varchar(12)</w:t>
             </w:r>
           </w:p>
         </w:tc>
@@ -14463,13 +14009,8 @@
             <w:tcW w:w="1522" w:type="dxa"/>
           </w:tcPr>
           <w:p>
-            <w:proofErr w:type="spellStart"/>
-            <w:r>
-              <w:t>varchar</w:t>
-            </w:r>
-            <w:proofErr w:type="spellEnd"/>
-            <w:r>
-              <w:t>(30)</w:t>
+            <w:r>
+              <w:t>varchar(30)</w:t>
             </w:r>
           </w:p>
         </w:tc>
@@ -14530,13 +14071,8 @@
             <w:tcW w:w="1522" w:type="dxa"/>
           </w:tcPr>
           <w:p>
-            <w:proofErr w:type="spellStart"/>
-            <w:r>
-              <w:t>varchar</w:t>
-            </w:r>
-            <w:proofErr w:type="spellEnd"/>
-            <w:r>
-              <w:t>(15)</w:t>
+            <w:r>
+              <w:t>varchar(15)</w:t>
             </w:r>
           </w:p>
         </w:tc>
@@ -14597,13 +14133,8 @@
             <w:tcW w:w="1522" w:type="dxa"/>
           </w:tcPr>
           <w:p>
-            <w:proofErr w:type="spellStart"/>
-            <w:r>
-              <w:t>varchar</w:t>
-            </w:r>
-            <w:proofErr w:type="spellEnd"/>
-            <w:r>
-              <w:t>(4)</w:t>
+            <w:r>
+              <w:t>varchar(4)</w:t>
             </w:r>
           </w:p>
         </w:tc>
@@ -14667,13 +14198,8 @@
             <w:tcW w:w="1522" w:type="dxa"/>
           </w:tcPr>
           <w:p>
-            <w:proofErr w:type="spellStart"/>
-            <w:r>
-              <w:t>varchar</w:t>
-            </w:r>
-            <w:proofErr w:type="spellEnd"/>
-            <w:r>
-              <w:t>(12)</w:t>
+            <w:r>
+              <w:t>varchar(12)</w:t>
             </w:r>
           </w:p>
         </w:tc>
@@ -14734,13 +14260,8 @@
             <w:tcW w:w="1522" w:type="dxa"/>
           </w:tcPr>
           <w:p>
-            <w:proofErr w:type="spellStart"/>
-            <w:r>
-              <w:t>varchar</w:t>
-            </w:r>
-            <w:proofErr w:type="spellEnd"/>
-            <w:r>
-              <w:t>(12)</w:t>
+            <w:r>
+              <w:t>varchar(12)</w:t>
             </w:r>
           </w:p>
         </w:tc>
@@ -14801,13 +14322,8 @@
             <w:tcW w:w="1522" w:type="dxa"/>
           </w:tcPr>
           <w:p>
-            <w:proofErr w:type="spellStart"/>
-            <w:r>
-              <w:t>varchar</w:t>
-            </w:r>
-            <w:proofErr w:type="spellEnd"/>
-            <w:r>
-              <w:t>(12)</w:t>
+            <w:r>
+              <w:t>varchar(12)</w:t>
             </w:r>
           </w:p>
         </w:tc>
@@ -14847,7 +14363,6 @@
         </w:rPr>
         <w:br w:type="page"/>
       </w:r>
-      <w:proofErr w:type="spellStart"/>
       <w:r>
         <w:rPr>
           <w:sz w:val="28"/>
@@ -14855,7 +14370,6 @@
         <w:lastRenderedPageBreak/>
         <w:t>SujetosObligados</w:t>
       </w:r>
-      <w:proofErr w:type="spellEnd"/>
     </w:p>
     <w:tbl>
       <w:tblPr>
@@ -14987,11 +14501,9 @@
             <w:tcW w:w="2321" w:type="dxa"/>
           </w:tcPr>
           <w:p>
-            <w:proofErr w:type="spellStart"/>
             <w:r>
               <w:t>idSuj</w:t>
             </w:r>
-            <w:proofErr w:type="spellEnd"/>
           </w:p>
         </w:tc>
         <w:tc>
@@ -15019,13 +14531,8 @@
             <w:tcW w:w="1359" w:type="dxa"/>
           </w:tcPr>
           <w:p>
-            <w:proofErr w:type="spellStart"/>
-            <w:r>
-              <w:t>int</w:t>
-            </w:r>
-            <w:proofErr w:type="spellEnd"/>
-            <w:r>
-              <w:t>(5)</w:t>
+            <w:r>
+              <w:t>int(5)</w:t>
             </w:r>
           </w:p>
         </w:tc>
@@ -15086,13 +14593,8 @@
             <w:tcW w:w="1359" w:type="dxa"/>
           </w:tcPr>
           <w:p>
-            <w:proofErr w:type="spellStart"/>
-            <w:r>
-              <w:t>varchar</w:t>
-            </w:r>
-            <w:proofErr w:type="spellEnd"/>
-            <w:r>
-              <w:t>(50)</w:t>
+            <w:r>
+              <w:t>varchar(50)</w:t>
             </w:r>
           </w:p>
         </w:tc>
@@ -15126,11 +14628,9 @@
             <w:tcW w:w="2321" w:type="dxa"/>
           </w:tcPr>
           <w:p>
-            <w:proofErr w:type="spellStart"/>
             <w:r>
               <w:t>nombreCorto</w:t>
             </w:r>
-            <w:proofErr w:type="spellEnd"/>
           </w:p>
         </w:tc>
         <w:tc>
@@ -15158,13 +14658,8 @@
             <w:tcW w:w="1359" w:type="dxa"/>
           </w:tcPr>
           <w:p>
-            <w:proofErr w:type="spellStart"/>
-            <w:r>
-              <w:t>varchar</w:t>
-            </w:r>
-            <w:proofErr w:type="spellEnd"/>
-            <w:r>
-              <w:t>(30)</w:t>
+            <w:r>
+              <w:t>varchar(30)</w:t>
             </w:r>
           </w:p>
         </w:tc>
@@ -15225,13 +14720,8 @@
             <w:tcW w:w="1359" w:type="dxa"/>
           </w:tcPr>
           <w:p>
-            <w:proofErr w:type="spellStart"/>
-            <w:r>
-              <w:t>varbinary</w:t>
-            </w:r>
-            <w:proofErr w:type="spellEnd"/>
-            <w:r>
-              <w:t>(255)</w:t>
+            <w:r>
+              <w:t>varbinary(255)</w:t>
             </w:r>
           </w:p>
         </w:tc>
@@ -15292,13 +14782,8 @@
             <w:tcW w:w="1359" w:type="dxa"/>
           </w:tcPr>
           <w:p>
-            <w:proofErr w:type="spellStart"/>
-            <w:r>
-              <w:t>varchar</w:t>
-            </w:r>
-            <w:proofErr w:type="spellEnd"/>
-            <w:r>
-              <w:t>(20)</w:t>
+            <w:r>
+              <w:t>varchar(20)</w:t>
             </w:r>
           </w:p>
         </w:tc>
@@ -15329,11 +14814,9 @@
             <w:tcW w:w="2321" w:type="dxa"/>
           </w:tcPr>
           <w:p>
-            <w:proofErr w:type="spellStart"/>
             <w:r>
               <w:t>url</w:t>
             </w:r>
-            <w:proofErr w:type="spellEnd"/>
           </w:p>
         </w:tc>
         <w:tc>
@@ -15361,13 +14844,8 @@
             <w:tcW w:w="1359" w:type="dxa"/>
           </w:tcPr>
           <w:p>
-            <w:proofErr w:type="spellStart"/>
-            <w:r>
-              <w:t>varchar</w:t>
-            </w:r>
-            <w:proofErr w:type="spellEnd"/>
-            <w:r>
-              <w:t>(20)</w:t>
+            <w:r>
+              <w:t>varchar(20)</w:t>
             </w:r>
           </w:p>
         </w:tc>
@@ -15431,13 +14909,8 @@
             <w:tcW w:w="1359" w:type="dxa"/>
           </w:tcPr>
           <w:p>
-            <w:proofErr w:type="spellStart"/>
-            <w:r>
-              <w:t>varchar</w:t>
-            </w:r>
-            <w:proofErr w:type="spellEnd"/>
-            <w:r>
-              <w:t>(20)</w:t>
+            <w:r>
+              <w:t>varchar(20)</w:t>
             </w:r>
           </w:p>
         </w:tc>
@@ -15468,11 +14941,9 @@
             <w:tcW w:w="2321" w:type="dxa"/>
           </w:tcPr>
           <w:p>
-            <w:proofErr w:type="spellStart"/>
             <w:r>
               <w:t>Subclasificacion</w:t>
             </w:r>
-            <w:proofErr w:type="spellEnd"/>
           </w:p>
         </w:tc>
         <w:tc>
@@ -15500,13 +14971,8 @@
             <w:tcW w:w="1359" w:type="dxa"/>
           </w:tcPr>
           <w:p>
-            <w:proofErr w:type="spellStart"/>
-            <w:r>
-              <w:t>varchar</w:t>
-            </w:r>
-            <w:proofErr w:type="spellEnd"/>
-            <w:r>
-              <w:t>(20)</w:t>
+            <w:r>
+              <w:t>varchar(20)</w:t>
             </w:r>
           </w:p>
         </w:tc>
@@ -15525,13 +14991,8 @@
             <w:tcW w:w="2384" w:type="dxa"/>
           </w:tcPr>
           <w:p>
-            <w:proofErr w:type="spellStart"/>
-            <w:r>
-              <w:t>Subclasificacion</w:t>
-            </w:r>
-            <w:proofErr w:type="spellEnd"/>
-            <w:r>
-              <w:t xml:space="preserve"> del sujeto obligado</w:t>
+            <w:r>
+              <w:t>Subclasificacion del sujeto obligado</w:t>
             </w:r>
           </w:p>
         </w:tc>
@@ -15542,11 +15003,9 @@
             <w:tcW w:w="2321" w:type="dxa"/>
           </w:tcPr>
           <w:p>
-            <w:proofErr w:type="spellStart"/>
             <w:r>
               <w:t>titularDeTransparencia</w:t>
             </w:r>
-            <w:proofErr w:type="spellEnd"/>
           </w:p>
         </w:tc>
         <w:tc>
@@ -15574,13 +15033,8 @@
             <w:tcW w:w="1359" w:type="dxa"/>
           </w:tcPr>
           <w:p>
-            <w:proofErr w:type="spellStart"/>
-            <w:r>
-              <w:t>varchar</w:t>
-            </w:r>
-            <w:proofErr w:type="spellEnd"/>
-            <w:r>
-              <w:t>(25)</w:t>
+            <w:r>
+              <w:t>varchar(25)</w:t>
             </w:r>
           </w:p>
         </w:tc>
@@ -15641,13 +15095,8 @@
             <w:tcW w:w="1359" w:type="dxa"/>
           </w:tcPr>
           <w:p>
-            <w:proofErr w:type="spellStart"/>
-            <w:r>
-              <w:t>varchar</w:t>
-            </w:r>
-            <w:proofErr w:type="spellEnd"/>
-            <w:r>
-              <w:t>(20)</w:t>
+            <w:r>
+              <w:t>varchar(20)</w:t>
             </w:r>
           </w:p>
         </w:tc>
@@ -15708,13 +15157,8 @@
             <w:tcW w:w="1359" w:type="dxa"/>
           </w:tcPr>
           <w:p>
-            <w:proofErr w:type="spellStart"/>
-            <w:r>
-              <w:t>varchar</w:t>
-            </w:r>
-            <w:proofErr w:type="spellEnd"/>
-            <w:r>
-              <w:t>(20)</w:t>
+            <w:r>
+              <w:t>varchar(20)</w:t>
             </w:r>
           </w:p>
         </w:tc>
@@ -15775,13 +15219,8 @@
             <w:tcW w:w="1359" w:type="dxa"/>
           </w:tcPr>
           <w:p>
-            <w:proofErr w:type="spellStart"/>
-            <w:r>
-              <w:t>varchar</w:t>
-            </w:r>
-            <w:proofErr w:type="spellEnd"/>
-            <w:r>
-              <w:t>(50)</w:t>
+            <w:r>
+              <w:t>varchar(50)</w:t>
             </w:r>
           </w:p>
         </w:tc>
@@ -15812,11 +15251,9 @@
             <w:tcW w:w="2321" w:type="dxa"/>
           </w:tcPr>
           <w:p>
-            <w:proofErr w:type="spellStart"/>
             <w:r>
               <w:t>Lat</w:t>
             </w:r>
-            <w:proofErr w:type="spellEnd"/>
           </w:p>
         </w:tc>
         <w:tc>
@@ -15844,13 +15281,8 @@
             <w:tcW w:w="1359" w:type="dxa"/>
           </w:tcPr>
           <w:p>
-            <w:proofErr w:type="spellStart"/>
-            <w:r>
-              <w:t>varchar</w:t>
-            </w:r>
-            <w:proofErr w:type="spellEnd"/>
-            <w:r>
-              <w:t>(20)</w:t>
+            <w:r>
+              <w:t>varchar(20)</w:t>
             </w:r>
           </w:p>
         </w:tc>
@@ -15881,12 +15313,10 @@
             <w:tcW w:w="2321" w:type="dxa"/>
           </w:tcPr>
           <w:p>
-            <w:proofErr w:type="spellStart"/>
             <w:r>
               <w:lastRenderedPageBreak/>
               <w:t>Lon</w:t>
             </w:r>
-            <w:proofErr w:type="spellEnd"/>
           </w:p>
         </w:tc>
         <w:tc>
@@ -15914,13 +15344,8 @@
             <w:tcW w:w="1359" w:type="dxa"/>
           </w:tcPr>
           <w:p>
-            <w:proofErr w:type="spellStart"/>
-            <w:r>
-              <w:t>varchar</w:t>
-            </w:r>
-            <w:proofErr w:type="spellEnd"/>
-            <w:r>
-              <w:t>(20)</w:t>
+            <w:r>
+              <w:t>varchar(20)</w:t>
             </w:r>
           </w:p>
         </w:tc>
@@ -16128,13 +15553,8 @@
             <w:tcW w:w="1525" w:type="dxa"/>
           </w:tcPr>
           <w:p>
-            <w:proofErr w:type="spellStart"/>
-            <w:r>
-              <w:t>int</w:t>
-            </w:r>
-            <w:proofErr w:type="spellEnd"/>
-            <w:r>
-              <w:t>(5)</w:t>
+            <w:r>
+              <w:t>int(5)</w:t>
             </w:r>
           </w:p>
         </w:tc>
@@ -16165,11 +15585,9 @@
             <w:tcW w:w="1715" w:type="dxa"/>
           </w:tcPr>
           <w:p>
-            <w:proofErr w:type="spellStart"/>
             <w:r>
               <w:t>idRol</w:t>
             </w:r>
-            <w:proofErr w:type="spellEnd"/>
           </w:p>
         </w:tc>
         <w:tc>
@@ -16197,13 +15615,8 @@
             <w:tcW w:w="1478" w:type="dxa"/>
           </w:tcPr>
           <w:p>
-            <w:proofErr w:type="spellStart"/>
-            <w:r>
-              <w:t>int</w:t>
-            </w:r>
-            <w:proofErr w:type="spellEnd"/>
-            <w:r>
-              <w:t>(5)</w:t>
+            <w:r>
+              <w:t>int(5)</w:t>
             </w:r>
           </w:p>
         </w:tc>
@@ -16267,13 +15680,8 @@
             <w:tcW w:w="1520" w:type="dxa"/>
           </w:tcPr>
           <w:p>
-            <w:proofErr w:type="spellStart"/>
-            <w:r>
-              <w:t>varchar</w:t>
-            </w:r>
-            <w:proofErr w:type="spellEnd"/>
-            <w:r>
-              <w:t>(20)</w:t>
+            <w:r>
+              <w:t>varchar(20)</w:t>
             </w:r>
           </w:p>
         </w:tc>
@@ -16304,11 +15712,9 @@
             <w:tcW w:w="1715" w:type="dxa"/>
           </w:tcPr>
           <w:p>
-            <w:proofErr w:type="spellStart"/>
             <w:r>
               <w:t>contrasena</w:t>
             </w:r>
-            <w:proofErr w:type="spellEnd"/>
           </w:p>
         </w:tc>
         <w:tc>
@@ -16336,13 +15742,8 @@
             <w:tcW w:w="1520" w:type="dxa"/>
           </w:tcPr>
           <w:p>
-            <w:proofErr w:type="spellStart"/>
-            <w:r>
-              <w:t>varchar</w:t>
-            </w:r>
-            <w:proofErr w:type="spellEnd"/>
-            <w:r>
-              <w:t>(15)</w:t>
+            <w:r>
+              <w:t>varchar(15)</w:t>
             </w:r>
           </w:p>
         </w:tc>
@@ -16403,13 +15804,8 @@
             <w:tcW w:w="1520" w:type="dxa"/>
           </w:tcPr>
           <w:p>
-            <w:proofErr w:type="spellStart"/>
-            <w:r>
-              <w:t>varchar</w:t>
-            </w:r>
-            <w:proofErr w:type="spellEnd"/>
-            <w:r>
-              <w:t>(20)</w:t>
+            <w:r>
+              <w:t>varchar(20)</w:t>
             </w:r>
           </w:p>
         </w:tc>
@@ -16440,11 +15836,9 @@
             <w:tcW w:w="1715" w:type="dxa"/>
           </w:tcPr>
           <w:p>
-            <w:proofErr w:type="spellStart"/>
             <w:r>
               <w:t>apellidoPaterno</w:t>
             </w:r>
-            <w:proofErr w:type="spellEnd"/>
           </w:p>
         </w:tc>
         <w:tc>
@@ -16472,13 +15866,8 @@
             <w:tcW w:w="1520" w:type="dxa"/>
           </w:tcPr>
           <w:p>
-            <w:proofErr w:type="spellStart"/>
-            <w:r>
-              <w:t>varchar</w:t>
-            </w:r>
-            <w:proofErr w:type="spellEnd"/>
-            <w:r>
-              <w:t>(20)</w:t>
+            <w:r>
+              <w:t>varchar(20)</w:t>
             </w:r>
           </w:p>
         </w:tc>
@@ -16509,11 +15898,9 @@
             <w:tcW w:w="1715" w:type="dxa"/>
           </w:tcPr>
           <w:p>
-            <w:proofErr w:type="spellStart"/>
             <w:r>
               <w:t>apellidoMaterno</w:t>
             </w:r>
-            <w:proofErr w:type="spellEnd"/>
           </w:p>
         </w:tc>
         <w:tc>
@@ -16541,13 +15928,8 @@
             <w:tcW w:w="1520" w:type="dxa"/>
           </w:tcPr>
           <w:p>
-            <w:proofErr w:type="spellStart"/>
-            <w:r>
-              <w:t>varchar</w:t>
-            </w:r>
-            <w:proofErr w:type="spellEnd"/>
-            <w:r>
-              <w:t>(20)</w:t>
+            <w:r>
+              <w:t>varchar(20)</w:t>
             </w:r>
           </w:p>
         </w:tc>
@@ -16578,11 +15960,9 @@
             <w:tcW w:w="1715" w:type="dxa"/>
           </w:tcPr>
           <w:p>
-            <w:proofErr w:type="spellStart"/>
             <w:r>
               <w:t>telefono</w:t>
             </w:r>
-            <w:proofErr w:type="spellEnd"/>
           </w:p>
         </w:tc>
         <w:tc>
@@ -16610,13 +15990,8 @@
             <w:tcW w:w="1520" w:type="dxa"/>
           </w:tcPr>
           <w:p>
-            <w:proofErr w:type="spellStart"/>
-            <w:r>
-              <w:t>varchar</w:t>
-            </w:r>
-            <w:proofErr w:type="spellEnd"/>
-            <w:r>
-              <w:t>(20)</w:t>
+            <w:r>
+              <w:t>varchar(20)</w:t>
             </w:r>
           </w:p>
         </w:tc>
@@ -16647,11 +16022,9 @@
             <w:tcW w:w="1715" w:type="dxa"/>
           </w:tcPr>
           <w:p>
-            <w:proofErr w:type="spellStart"/>
             <w:r>
               <w:t>organoGalante</w:t>
             </w:r>
-            <w:proofErr w:type="spellEnd"/>
           </w:p>
         </w:tc>
         <w:tc>
@@ -16679,13 +16052,8 @@
             <w:tcW w:w="1520" w:type="dxa"/>
           </w:tcPr>
           <w:p>
-            <w:proofErr w:type="spellStart"/>
-            <w:r>
-              <w:t>varchar</w:t>
-            </w:r>
-            <w:proofErr w:type="spellEnd"/>
-            <w:r>
-              <w:t>(20)</w:t>
+            <w:r>
+              <w:t>varchar(20)</w:t>
             </w:r>
           </w:p>
         </w:tc>
@@ -16716,11 +16084,9 @@
             <w:tcW w:w="1715" w:type="dxa"/>
           </w:tcPr>
           <w:p>
-            <w:proofErr w:type="spellStart"/>
             <w:r>
               <w:t>idSuj</w:t>
             </w:r>
-            <w:proofErr w:type="spellEnd"/>
           </w:p>
         </w:tc>
         <w:tc>
@@ -16748,13 +16114,8 @@
             <w:tcW w:w="1520" w:type="dxa"/>
           </w:tcPr>
           <w:p>
-            <w:proofErr w:type="spellStart"/>
-            <w:r>
-              <w:t>int</w:t>
-            </w:r>
-            <w:proofErr w:type="spellEnd"/>
-            <w:r>
-              <w:t>(5)</w:t>
+            <w:r>
+              <w:t>int(5)</w:t>
             </w:r>
           </w:p>
         </w:tc>
@@ -16785,11 +16146,9 @@
             <w:tcW w:w="1715" w:type="dxa"/>
           </w:tcPr>
           <w:p>
-            <w:proofErr w:type="spellStart"/>
             <w:r>
               <w:t>idUa</w:t>
             </w:r>
-            <w:proofErr w:type="spellEnd"/>
           </w:p>
         </w:tc>
         <w:tc>
@@ -16817,13 +16176,8 @@
             <w:tcW w:w="1520" w:type="dxa"/>
           </w:tcPr>
           <w:p>
-            <w:proofErr w:type="spellStart"/>
-            <w:r>
-              <w:t>varchar</w:t>
-            </w:r>
-            <w:proofErr w:type="spellEnd"/>
-            <w:r>
-              <w:t>(20)</w:t>
+            <w:r>
+              <w:t>varchar(20)</w:t>
             </w:r>
           </w:p>
         </w:tc>
@@ -17003,11 +16357,9 @@
             <w:tcW w:w="1415" w:type="dxa"/>
           </w:tcPr>
           <w:p>
-            <w:proofErr w:type="spellStart"/>
             <w:r>
               <w:t>Idrol</w:t>
             </w:r>
-            <w:proofErr w:type="spellEnd"/>
           </w:p>
         </w:tc>
         <w:tc>
@@ -17035,16 +16387,11 @@
             <w:tcW w:w="1417" w:type="dxa"/>
           </w:tcPr>
           <w:p>
-            <w:proofErr w:type="spellStart"/>
             <w:r>
               <w:t>i</w:t>
             </w:r>
             <w:r>
-              <w:t>nt</w:t>
-            </w:r>
-            <w:proofErr w:type="spellEnd"/>
-            <w:r>
-              <w:t>(5)</w:t>
+              <w:t>nt(5)</w:t>
             </w:r>
           </w:p>
         </w:tc>
@@ -17105,16 +16452,11 @@
             <w:tcW w:w="1417" w:type="dxa"/>
           </w:tcPr>
           <w:p>
-            <w:proofErr w:type="spellStart"/>
             <w:r>
               <w:t>v</w:t>
             </w:r>
             <w:r>
-              <w:t>archar</w:t>
-            </w:r>
-            <w:proofErr w:type="spellEnd"/>
-            <w:r>
-              <w:t>(20)</w:t>
+              <w:t>archar(20)</w:t>
             </w:r>
           </w:p>
         </w:tc>
@@ -17147,14 +16489,12 @@
           <w:sz w:val="28"/>
         </w:rPr>
       </w:pPr>
-      <w:proofErr w:type="spellStart"/>
       <w:r>
         <w:rPr>
           <w:sz w:val="28"/>
         </w:rPr>
         <w:t>unidadAdministrativa</w:t>
       </w:r>
-      <w:proofErr w:type="spellEnd"/>
     </w:p>
     <w:tbl>
       <w:tblPr>
@@ -17286,11 +16626,9 @@
             <w:tcW w:w="1415" w:type="dxa"/>
           </w:tcPr>
           <w:p>
-            <w:proofErr w:type="spellStart"/>
             <w:r>
               <w:t>idUa</w:t>
             </w:r>
-            <w:proofErr w:type="spellEnd"/>
           </w:p>
         </w:tc>
         <w:tc>
@@ -17318,13 +16656,8 @@
             <w:tcW w:w="1417" w:type="dxa"/>
           </w:tcPr>
           <w:p>
-            <w:proofErr w:type="spellStart"/>
-            <w:r>
-              <w:t>int</w:t>
-            </w:r>
-            <w:proofErr w:type="spellEnd"/>
-            <w:r>
-              <w:t>(5)</w:t>
+            <w:r>
+              <w:t>int(5)</w:t>
             </w:r>
           </w:p>
         </w:tc>
@@ -17355,11 +16688,9 @@
             <w:tcW w:w="1407" w:type="dxa"/>
           </w:tcPr>
           <w:p>
-            <w:proofErr w:type="spellStart"/>
             <w:r>
               <w:t>idSuj</w:t>
             </w:r>
-            <w:proofErr w:type="spellEnd"/>
           </w:p>
         </w:tc>
         <w:tc>
@@ -17387,13 +16718,8 @@
             <w:tcW w:w="1464" w:type="dxa"/>
           </w:tcPr>
           <w:p>
-            <w:proofErr w:type="spellStart"/>
-            <w:r>
-              <w:t>int</w:t>
-            </w:r>
-            <w:proofErr w:type="spellEnd"/>
-            <w:r>
-              <w:t>(5)</w:t>
+            <w:r>
+              <w:t>int(5)</w:t>
             </w:r>
           </w:p>
         </w:tc>
@@ -17454,13 +16780,8 @@
             <w:tcW w:w="1464" w:type="dxa"/>
           </w:tcPr>
           <w:p>
-            <w:proofErr w:type="spellStart"/>
-            <w:r>
-              <w:t>varchar</w:t>
-            </w:r>
-            <w:proofErr w:type="spellEnd"/>
-            <w:r>
-              <w:t>(12)</w:t>
+            <w:r>
+              <w:t>varchar(12)</w:t>
             </w:r>
           </w:p>
         </w:tc>
@@ -17514,7 +16835,6 @@
           <w:sz w:val="28"/>
         </w:rPr>
       </w:pPr>
-      <w:proofErr w:type="spellStart"/>
       <w:r>
         <w:rPr>
           <w:sz w:val="28"/>
@@ -17522,7 +16842,6 @@
         <w:lastRenderedPageBreak/>
         <w:t>solAcceso</w:t>
       </w:r>
-      <w:proofErr w:type="spellEnd"/>
     </w:p>
     <w:tbl>
       <w:tblPr>
@@ -17654,11 +16973,9 @@
             <w:tcW w:w="1680" w:type="dxa"/>
           </w:tcPr>
           <w:p>
-            <w:proofErr w:type="spellStart"/>
             <w:r>
               <w:t>idAcceso</w:t>
             </w:r>
-            <w:proofErr w:type="spellEnd"/>
           </w:p>
         </w:tc>
         <w:tc>
@@ -17686,13 +17003,8 @@
             <w:tcW w:w="1398" w:type="dxa"/>
           </w:tcPr>
           <w:p>
-            <w:proofErr w:type="spellStart"/>
-            <w:r>
-              <w:t>int</w:t>
-            </w:r>
-            <w:proofErr w:type="spellEnd"/>
-            <w:r>
-              <w:t>(5)</w:t>
+            <w:r>
+              <w:t>int(5)</w:t>
             </w:r>
           </w:p>
         </w:tc>
@@ -17756,13 +17068,8 @@
             <w:tcW w:w="1398" w:type="dxa"/>
           </w:tcPr>
           <w:p>
-            <w:proofErr w:type="spellStart"/>
-            <w:r>
-              <w:t>int</w:t>
-            </w:r>
-            <w:proofErr w:type="spellEnd"/>
-            <w:r>
-              <w:t>(10)</w:t>
+            <w:r>
+              <w:t>int(10)</w:t>
             </w:r>
           </w:p>
         </w:tc>
@@ -17826,11 +17133,9 @@
             <w:tcW w:w="1398" w:type="dxa"/>
           </w:tcPr>
           <w:p>
-            <w:proofErr w:type="spellStart"/>
             <w:r>
               <w:t>datetime</w:t>
             </w:r>
-            <w:proofErr w:type="spellEnd"/>
           </w:p>
         </w:tc>
         <w:tc>
@@ -17860,11 +17165,9 @@
             <w:tcW w:w="1680" w:type="dxa"/>
           </w:tcPr>
           <w:p>
-            <w:proofErr w:type="spellStart"/>
             <w:r>
               <w:t>idUsuario</w:t>
             </w:r>
-            <w:proofErr w:type="spellEnd"/>
           </w:p>
         </w:tc>
         <w:tc>
@@ -17892,13 +17195,8 @@
             <w:tcW w:w="1398" w:type="dxa"/>
           </w:tcPr>
           <w:p>
-            <w:proofErr w:type="spellStart"/>
-            <w:r>
-              <w:t>int</w:t>
-            </w:r>
-            <w:proofErr w:type="spellEnd"/>
-            <w:r>
-              <w:t>(5)</w:t>
+            <w:r>
+              <w:t>int(5)</w:t>
             </w:r>
           </w:p>
         </w:tc>
@@ -17929,11 +17227,9 @@
             <w:tcW w:w="1680" w:type="dxa"/>
           </w:tcPr>
           <w:p>
-            <w:proofErr w:type="spellStart"/>
             <w:r>
               <w:t>idNotificaciones</w:t>
             </w:r>
-            <w:proofErr w:type="spellEnd"/>
           </w:p>
         </w:tc>
         <w:tc>
@@ -17961,13 +17257,8 @@
             <w:tcW w:w="1398" w:type="dxa"/>
           </w:tcPr>
           <w:p>
-            <w:proofErr w:type="spellStart"/>
-            <w:r>
-              <w:t>int</w:t>
-            </w:r>
-            <w:proofErr w:type="spellEnd"/>
-            <w:r>
-              <w:t>(5)</w:t>
+            <w:r>
+              <w:t>int(5)</w:t>
             </w:r>
           </w:p>
         </w:tc>
@@ -17998,11 +17289,9 @@
             <w:tcW w:w="1680" w:type="dxa"/>
           </w:tcPr>
           <w:p>
-            <w:proofErr w:type="spellStart"/>
             <w:r>
               <w:t>idSujeto</w:t>
             </w:r>
-            <w:proofErr w:type="spellEnd"/>
           </w:p>
         </w:tc>
         <w:tc>
@@ -18030,13 +17319,8 @@
             <w:tcW w:w="1398" w:type="dxa"/>
           </w:tcPr>
           <w:p>
-            <w:proofErr w:type="spellStart"/>
-            <w:r>
-              <w:t>int</w:t>
-            </w:r>
-            <w:proofErr w:type="spellEnd"/>
-            <w:r>
-              <w:t>(5)</w:t>
+            <w:r>
+              <w:t>int(5)</w:t>
             </w:r>
           </w:p>
         </w:tc>
@@ -18067,11 +17351,9 @@
             <w:tcW w:w="1680" w:type="dxa"/>
           </w:tcPr>
           <w:p>
-            <w:proofErr w:type="spellStart"/>
             <w:r>
               <w:t>nombreSujeto</w:t>
             </w:r>
-            <w:proofErr w:type="spellEnd"/>
           </w:p>
         </w:tc>
         <w:tc>
@@ -18099,13 +17381,8 @@
             <w:tcW w:w="1398" w:type="dxa"/>
           </w:tcPr>
           <w:p>
-            <w:proofErr w:type="spellStart"/>
-            <w:r>
-              <w:t>varchar</w:t>
-            </w:r>
-            <w:proofErr w:type="spellEnd"/>
-            <w:r>
-              <w:t>(5</w:t>
+            <w:r>
+              <w:t>varchar(5</w:t>
             </w:r>
             <w:r>
               <w:t>0)</w:t>
@@ -18139,11 +17416,9 @@
             <w:tcW w:w="1680" w:type="dxa"/>
           </w:tcPr>
           <w:p>
-            <w:proofErr w:type="spellStart"/>
             <w:r>
               <w:t>descripcion</w:t>
             </w:r>
-            <w:proofErr w:type="spellEnd"/>
           </w:p>
         </w:tc>
         <w:tc>
@@ -18171,13 +17446,8 @@
             <w:tcW w:w="1398" w:type="dxa"/>
           </w:tcPr>
           <w:p>
-            <w:proofErr w:type="spellStart"/>
-            <w:r>
-              <w:t>varchar</w:t>
-            </w:r>
-            <w:proofErr w:type="spellEnd"/>
-            <w:r>
-              <w:t>(200)</w:t>
+            <w:r>
+              <w:t>varchar(200)</w:t>
             </w:r>
           </w:p>
         </w:tc>
@@ -18208,11 +17478,9 @@
             <w:tcW w:w="1680" w:type="dxa"/>
           </w:tcPr>
           <w:p>
-            <w:proofErr w:type="spellStart"/>
             <w:r>
               <w:t>IdtipoDeEntrega</w:t>
             </w:r>
-            <w:proofErr w:type="spellEnd"/>
           </w:p>
         </w:tc>
         <w:tc>
@@ -18240,13 +17508,8 @@
             <w:tcW w:w="1398" w:type="dxa"/>
           </w:tcPr>
           <w:p>
-            <w:proofErr w:type="spellStart"/>
-            <w:r>
-              <w:t>int</w:t>
-            </w:r>
-            <w:proofErr w:type="spellEnd"/>
-            <w:r>
-              <w:t>(5)</w:t>
+            <w:r>
+              <w:t>int(5)</w:t>
             </w:r>
           </w:p>
         </w:tc>
@@ -18307,16 +17570,11 @@
             <w:tcW w:w="1398" w:type="dxa"/>
           </w:tcPr>
           <w:p>
-            <w:proofErr w:type="spellStart"/>
             <w:r>
               <w:t>v</w:t>
             </w:r>
             <w:r>
-              <w:t>archar</w:t>
-            </w:r>
-            <w:proofErr w:type="spellEnd"/>
-            <w:r>
-              <w:t>(20)</w:t>
+              <w:t>archar(20)</w:t>
             </w:r>
           </w:p>
         </w:tc>
@@ -18347,12 +17605,10 @@
       <w:r>
         <w:br w:type="column"/>
       </w:r>
-      <w:proofErr w:type="spellStart"/>
       <w:r>
         <w:lastRenderedPageBreak/>
         <w:t>respuestaSolicitud</w:t>
       </w:r>
-      <w:proofErr w:type="spellEnd"/>
     </w:p>
     <w:tbl>
       <w:tblPr>
@@ -18484,11 +17740,9 @@
             <w:tcW w:w="1680" w:type="dxa"/>
           </w:tcPr>
           <w:p>
-            <w:proofErr w:type="spellStart"/>
             <w:r>
               <w:t>idRespSol</w:t>
             </w:r>
-            <w:proofErr w:type="spellEnd"/>
           </w:p>
         </w:tc>
         <w:tc>
@@ -18516,16 +17770,11 @@
             <w:tcW w:w="1398" w:type="dxa"/>
           </w:tcPr>
           <w:p>
-            <w:proofErr w:type="spellStart"/>
             <w:r>
               <w:t>i</w:t>
             </w:r>
             <w:r>
-              <w:t>nt</w:t>
-            </w:r>
-            <w:proofErr w:type="spellEnd"/>
-            <w:r>
-              <w:t>(5)</w:t>
+              <w:t>nt(5)</w:t>
             </w:r>
           </w:p>
         </w:tc>
@@ -18556,11 +17805,9 @@
             <w:tcW w:w="1680" w:type="dxa"/>
           </w:tcPr>
           <w:p>
-            <w:proofErr w:type="spellStart"/>
             <w:r>
               <w:t>idAcceso</w:t>
             </w:r>
-            <w:proofErr w:type="spellEnd"/>
           </w:p>
         </w:tc>
         <w:tc>
@@ -18600,16 +17847,11 @@
             <w:tcW w:w="1398" w:type="dxa"/>
           </w:tcPr>
           <w:p>
-            <w:proofErr w:type="spellStart"/>
             <w:r>
               <w:t>i</w:t>
             </w:r>
             <w:r>
-              <w:t>nt</w:t>
-            </w:r>
-            <w:proofErr w:type="spellEnd"/>
-            <w:r>
-              <w:t>(5)</w:t>
+              <w:t>nt(5)</w:t>
             </w:r>
           </w:p>
         </w:tc>
@@ -18670,16 +17912,11 @@
             <w:tcW w:w="1398" w:type="dxa"/>
           </w:tcPr>
           <w:p>
-            <w:proofErr w:type="spellStart"/>
             <w:r>
               <w:t>v</w:t>
             </w:r>
             <w:r>
-              <w:t>archar</w:t>
-            </w:r>
-            <w:proofErr w:type="spellEnd"/>
-            <w:r>
-              <w:t>(200)</w:t>
+              <w:t>archar(200)</w:t>
             </w:r>
           </w:p>
         </w:tc>
@@ -18710,11 +17947,9 @@
             <w:tcW w:w="1680" w:type="dxa"/>
           </w:tcPr>
           <w:p>
-            <w:proofErr w:type="spellStart"/>
             <w:r>
               <w:t>urlImagen</w:t>
             </w:r>
-            <w:proofErr w:type="spellEnd"/>
           </w:p>
         </w:tc>
         <w:tc>
@@ -18742,16 +17977,11 @@
             <w:tcW w:w="1398" w:type="dxa"/>
           </w:tcPr>
           <w:p>
-            <w:proofErr w:type="spellStart"/>
             <w:r>
               <w:t>v</w:t>
             </w:r>
             <w:r>
-              <w:t>archar</w:t>
-            </w:r>
-            <w:proofErr w:type="spellEnd"/>
-            <w:r>
-              <w:t>(255)</w:t>
+              <w:t>archar(255)</w:t>
             </w:r>
           </w:p>
         </w:tc>
@@ -18770,13 +18000,8 @@
             <w:tcW w:w="2939" w:type="dxa"/>
           </w:tcPr>
           <w:p>
-            <w:proofErr w:type="spellStart"/>
-            <w:r>
-              <w:t>url</w:t>
-            </w:r>
-            <w:proofErr w:type="spellEnd"/>
-            <w:r>
-              <w:t xml:space="preserve"> de una imagen que puede utilizarse como respuesta</w:t>
+            <w:r>
+              <w:t>url de una imagen que puede utilizarse como respuesta</w:t>
             </w:r>
           </w:p>
         </w:tc>
@@ -18787,11 +18012,9 @@
             <w:tcW w:w="1680" w:type="dxa"/>
           </w:tcPr>
           <w:p>
-            <w:proofErr w:type="spellStart"/>
             <w:r>
               <w:t>urlPDF</w:t>
             </w:r>
-            <w:proofErr w:type="spellEnd"/>
           </w:p>
         </w:tc>
         <w:tc>
@@ -18819,16 +18042,11 @@
             <w:tcW w:w="1398" w:type="dxa"/>
           </w:tcPr>
           <w:p>
-            <w:proofErr w:type="spellStart"/>
             <w:r>
               <w:t>v</w:t>
             </w:r>
             <w:r>
-              <w:t>archar</w:t>
-            </w:r>
-            <w:proofErr w:type="spellEnd"/>
-            <w:r>
-              <w:t>(255)</w:t>
+              <w:t>archar(255)</w:t>
             </w:r>
           </w:p>
         </w:tc>
@@ -18847,21 +18065,8 @@
             <w:tcW w:w="2939" w:type="dxa"/>
           </w:tcPr>
           <w:p>
-            <w:proofErr w:type="spellStart"/>
-            <w:r>
-              <w:t>url</w:t>
-            </w:r>
-            <w:proofErr w:type="spellEnd"/>
-            <w:r>
-              <w:t xml:space="preserve"> de un </w:t>
-            </w:r>
-            <w:proofErr w:type="spellStart"/>
-            <w:r>
-              <w:t>pdf</w:t>
-            </w:r>
-            <w:proofErr w:type="spellEnd"/>
-            <w:r>
-              <w:t xml:space="preserve"> que puede utilizarse como respuesta</w:t>
+            <w:r>
+              <w:t>url de un pdf que puede utilizarse como respuesta</w:t>
             </w:r>
           </w:p>
         </w:tc>
@@ -18884,7 +18089,6 @@
           <w:szCs w:val="28"/>
         </w:rPr>
       </w:pPr>
-      <w:proofErr w:type="spellStart"/>
       <w:r>
         <w:rPr>
           <w:sz w:val="28"/>
@@ -18893,7 +18097,6 @@
         <w:lastRenderedPageBreak/>
         <w:t>recRevision</w:t>
       </w:r>
-      <w:proofErr w:type="spellEnd"/>
     </w:p>
     <w:tbl>
       <w:tblPr>
@@ -19025,11 +18228,9 @@
             <w:tcW w:w="2018" w:type="dxa"/>
           </w:tcPr>
           <w:p>
-            <w:proofErr w:type="spellStart"/>
             <w:r>
               <w:t>idRecurso</w:t>
             </w:r>
-            <w:proofErr w:type="spellEnd"/>
           </w:p>
         </w:tc>
         <w:tc>
@@ -19070,13 +18271,8 @@
             <w:tcW w:w="1577" w:type="dxa"/>
           </w:tcPr>
           <w:p>
-            <w:proofErr w:type="spellStart"/>
-            <w:r>
-              <w:t>int</w:t>
-            </w:r>
-            <w:proofErr w:type="spellEnd"/>
-            <w:r>
-              <w:t>(5)</w:t>
+            <w:r>
+              <w:t>int(5)</w:t>
             </w:r>
           </w:p>
         </w:tc>
@@ -19107,11 +18303,9 @@
             <w:tcW w:w="2018" w:type="dxa"/>
           </w:tcPr>
           <w:p>
-            <w:proofErr w:type="spellStart"/>
             <w:r>
               <w:t>idUsuario</w:t>
             </w:r>
-            <w:proofErr w:type="spellEnd"/>
           </w:p>
         </w:tc>
         <w:tc>
@@ -19147,13 +18341,8 @@
             <w:tcW w:w="1577" w:type="dxa"/>
           </w:tcPr>
           <w:p>
-            <w:proofErr w:type="spellStart"/>
-            <w:r>
-              <w:t>int</w:t>
-            </w:r>
-            <w:proofErr w:type="spellEnd"/>
-            <w:r>
-              <w:t>(5)</w:t>
+            <w:r>
+              <w:t>int(5)</w:t>
             </w:r>
           </w:p>
         </w:tc>
@@ -19222,13 +18411,8 @@
             <w:tcW w:w="1577" w:type="dxa"/>
           </w:tcPr>
           <w:p>
-            <w:proofErr w:type="spellStart"/>
-            <w:r>
-              <w:t>int</w:t>
-            </w:r>
-            <w:proofErr w:type="spellEnd"/>
-            <w:r>
-              <w:t>(10)</w:t>
+            <w:r>
+              <w:t>int(10)</w:t>
             </w:r>
           </w:p>
         </w:tc>
@@ -19259,11 +18443,9 @@
             <w:tcW w:w="2018" w:type="dxa"/>
           </w:tcPr>
           <w:p>
-            <w:proofErr w:type="spellStart"/>
             <w:r>
               <w:t>idTipoDeEntrega</w:t>
             </w:r>
-            <w:proofErr w:type="spellEnd"/>
           </w:p>
         </w:tc>
         <w:tc>
@@ -19299,13 +18481,8 @@
             <w:tcW w:w="1577" w:type="dxa"/>
           </w:tcPr>
           <w:p>
-            <w:proofErr w:type="spellStart"/>
-            <w:r>
-              <w:t>int</w:t>
-            </w:r>
-            <w:proofErr w:type="spellEnd"/>
-            <w:r>
-              <w:t>(5)</w:t>
+            <w:r>
+              <w:t>int(5)</w:t>
             </w:r>
           </w:p>
         </w:tc>
@@ -19336,11 +18513,9 @@
             <w:tcW w:w="2018" w:type="dxa"/>
           </w:tcPr>
           <w:p>
-            <w:proofErr w:type="spellStart"/>
             <w:r>
               <w:t>idSujeto</w:t>
             </w:r>
-            <w:proofErr w:type="spellEnd"/>
           </w:p>
         </w:tc>
         <w:tc>
@@ -19376,13 +18551,8 @@
             <w:tcW w:w="1577" w:type="dxa"/>
           </w:tcPr>
           <w:p>
-            <w:proofErr w:type="spellStart"/>
-            <w:r>
-              <w:t>int</w:t>
-            </w:r>
-            <w:proofErr w:type="spellEnd"/>
-            <w:r>
-              <w:t>(5)</w:t>
+            <w:r>
+              <w:t>int(5)</w:t>
             </w:r>
           </w:p>
         </w:tc>
@@ -19413,11 +18583,9 @@
             <w:tcW w:w="2018" w:type="dxa"/>
           </w:tcPr>
           <w:p>
-            <w:proofErr w:type="spellStart"/>
             <w:r>
               <w:t>nombreSujeto</w:t>
             </w:r>
-            <w:proofErr w:type="spellEnd"/>
           </w:p>
         </w:tc>
         <w:tc>
@@ -19450,13 +18618,8 @@
             <w:tcW w:w="1577" w:type="dxa"/>
           </w:tcPr>
           <w:p>
-            <w:proofErr w:type="spellStart"/>
-            <w:r>
-              <w:t>varchar</w:t>
-            </w:r>
-            <w:proofErr w:type="spellEnd"/>
-            <w:r>
-              <w:t>(5</w:t>
+            <w:r>
+              <w:t>varchar(5</w:t>
             </w:r>
             <w:r>
               <w:t>0)</w:t>
@@ -19528,13 +18691,8 @@
             <w:tcW w:w="1577" w:type="dxa"/>
           </w:tcPr>
           <w:p>
-            <w:proofErr w:type="spellStart"/>
-            <w:r>
-              <w:t>varchar</w:t>
-            </w:r>
-            <w:proofErr w:type="spellEnd"/>
-            <w:r>
-              <w:t>(200)</w:t>
+            <w:r>
+              <w:t>varchar(200)</w:t>
             </w:r>
           </w:p>
         </w:tc>
@@ -19603,13 +18761,8 @@
             <w:tcW w:w="1577" w:type="dxa"/>
           </w:tcPr>
           <w:p>
-            <w:proofErr w:type="spellStart"/>
-            <w:r>
-              <w:t>varchar</w:t>
-            </w:r>
-            <w:proofErr w:type="spellEnd"/>
-            <w:r>
-              <w:t>(200)</w:t>
+            <w:r>
+              <w:t>varchar(200)</w:t>
             </w:r>
           </w:p>
         </w:tc>
@@ -19629,15 +18782,7 @@
           </w:tcPr>
           <w:p>
             <w:r>
-              <w:t xml:space="preserve">Motivo por el cual </w:t>
-            </w:r>
-            <w:proofErr w:type="spellStart"/>
-            <w:r>
-              <w:t>esta</w:t>
-            </w:r>
-            <w:proofErr w:type="spellEnd"/>
-            <w:r>
-              <w:t xml:space="preserve"> inconforme</w:t>
+              <w:t>Motivo por el cual esta inconforme</w:t>
             </w:r>
           </w:p>
         </w:tc>
@@ -19683,13 +18828,8 @@
             <w:tcW w:w="1577" w:type="dxa"/>
           </w:tcPr>
           <w:p>
-            <w:proofErr w:type="spellStart"/>
-            <w:r>
-              <w:t>varchar</w:t>
-            </w:r>
-            <w:proofErr w:type="spellEnd"/>
-            <w:r>
-              <w:t>(200)</w:t>
+            <w:r>
+              <w:t>varchar(200)</w:t>
             </w:r>
           </w:p>
         </w:tc>
@@ -19758,13 +18898,8 @@
             <w:tcW w:w="1577" w:type="dxa"/>
           </w:tcPr>
           <w:p>
-            <w:proofErr w:type="spellStart"/>
-            <w:r>
-              <w:t>datetime</w:t>
-            </w:r>
-            <w:proofErr w:type="spellEnd"/>
-            <w:r>
-              <w:t xml:space="preserve"> </w:t>
+            <w:r>
+              <w:t xml:space="preserve">datetime </w:t>
             </w:r>
           </w:p>
         </w:tc>
@@ -19825,16 +18960,11 @@
             <w:tcW w:w="1577" w:type="dxa"/>
           </w:tcPr>
           <w:p>
-            <w:proofErr w:type="spellStart"/>
             <w:r>
               <w:t>v</w:t>
             </w:r>
             <w:r>
-              <w:t>archar</w:t>
-            </w:r>
-            <w:proofErr w:type="spellEnd"/>
-            <w:r>
-              <w:t>(20)</w:t>
+              <w:t>archar(20)</w:t>
             </w:r>
           </w:p>
         </w:tc>
@@ -19892,7 +19022,6 @@
           <w:szCs w:val="28"/>
         </w:rPr>
       </w:pPr>
-      <w:proofErr w:type="spellStart"/>
       <w:r>
         <w:rPr>
           <w:sz w:val="28"/>
@@ -19901,7 +19030,6 @@
         <w:lastRenderedPageBreak/>
         <w:t>respuestaRecurso</w:t>
       </w:r>
-      <w:proofErr w:type="spellEnd"/>
     </w:p>
     <w:tbl>
       <w:tblPr>
@@ -20033,11 +19161,9 @@
             <w:tcW w:w="1680" w:type="dxa"/>
           </w:tcPr>
           <w:p>
-            <w:proofErr w:type="spellStart"/>
             <w:r>
               <w:t>idRespSol</w:t>
             </w:r>
-            <w:proofErr w:type="spellEnd"/>
           </w:p>
         </w:tc>
         <w:tc>
@@ -20065,16 +19191,11 @@
             <w:tcW w:w="1617" w:type="dxa"/>
           </w:tcPr>
           <w:p>
-            <w:proofErr w:type="spellStart"/>
             <w:r>
               <w:t>i</w:t>
             </w:r>
             <w:r>
-              <w:t>nt</w:t>
-            </w:r>
-            <w:proofErr w:type="spellEnd"/>
-            <w:r>
-              <w:t>(5)</w:t>
+              <w:t>nt(5)</w:t>
             </w:r>
           </w:p>
         </w:tc>
@@ -20105,11 +19226,9 @@
             <w:tcW w:w="1680" w:type="dxa"/>
           </w:tcPr>
           <w:p>
-            <w:proofErr w:type="spellStart"/>
             <w:r>
               <w:t>idRecurso</w:t>
             </w:r>
-            <w:proofErr w:type="spellEnd"/>
           </w:p>
         </w:tc>
         <w:tc>
@@ -20137,16 +19256,11 @@
             <w:tcW w:w="1617" w:type="dxa"/>
           </w:tcPr>
           <w:p>
-            <w:proofErr w:type="spellStart"/>
             <w:r>
               <w:t>i</w:t>
             </w:r>
             <w:r>
-              <w:t>nt</w:t>
-            </w:r>
-            <w:proofErr w:type="spellEnd"/>
-            <w:r>
-              <w:t>(5)</w:t>
+              <w:t>nt(5)</w:t>
             </w:r>
           </w:p>
         </w:tc>
@@ -20207,16 +19321,11 @@
             <w:tcW w:w="1617" w:type="dxa"/>
           </w:tcPr>
           <w:p>
-            <w:proofErr w:type="spellStart"/>
             <w:r>
               <w:t>v</w:t>
             </w:r>
             <w:r>
-              <w:t>archar</w:t>
-            </w:r>
-            <w:proofErr w:type="spellEnd"/>
-            <w:r>
-              <w:t>(200)</w:t>
+              <w:t>archar(200)</w:t>
             </w:r>
           </w:p>
         </w:tc>
@@ -20247,11 +19356,9 @@
             <w:tcW w:w="1680" w:type="dxa"/>
           </w:tcPr>
           <w:p>
-            <w:proofErr w:type="spellStart"/>
             <w:r>
               <w:t>urlImagen</w:t>
             </w:r>
-            <w:proofErr w:type="spellEnd"/>
           </w:p>
         </w:tc>
         <w:tc>
@@ -20279,16 +19386,11 @@
             <w:tcW w:w="1617" w:type="dxa"/>
           </w:tcPr>
           <w:p>
-            <w:proofErr w:type="spellStart"/>
             <w:r>
               <w:t>v</w:t>
             </w:r>
             <w:r>
-              <w:t>archar</w:t>
-            </w:r>
-            <w:proofErr w:type="spellEnd"/>
-            <w:r>
-              <w:t>(255)</w:t>
+              <w:t>archar(255)</w:t>
             </w:r>
           </w:p>
         </w:tc>
@@ -20307,13 +19409,8 @@
             <w:tcW w:w="3189" w:type="dxa"/>
           </w:tcPr>
           <w:p>
-            <w:proofErr w:type="spellStart"/>
-            <w:r>
-              <w:t>url</w:t>
-            </w:r>
-            <w:proofErr w:type="spellEnd"/>
-            <w:r>
-              <w:t xml:space="preserve"> de una imagen que puede utilizarse como respuesta</w:t>
+            <w:r>
+              <w:t>url de una imagen que puede utilizarse como respuesta</w:t>
             </w:r>
           </w:p>
         </w:tc>
@@ -20324,11 +19421,9 @@
             <w:tcW w:w="1680" w:type="dxa"/>
           </w:tcPr>
           <w:p>
-            <w:proofErr w:type="spellStart"/>
             <w:r>
               <w:t>urlPDF</w:t>
             </w:r>
-            <w:proofErr w:type="spellEnd"/>
           </w:p>
         </w:tc>
         <w:tc>
@@ -20356,16 +19451,11 @@
             <w:tcW w:w="1617" w:type="dxa"/>
           </w:tcPr>
           <w:p>
-            <w:proofErr w:type="spellStart"/>
             <w:r>
               <w:t>v</w:t>
             </w:r>
             <w:r>
-              <w:t>archar</w:t>
-            </w:r>
-            <w:proofErr w:type="spellEnd"/>
-            <w:r>
-              <w:t>(255)</w:t>
+              <w:t>archar(255)</w:t>
             </w:r>
           </w:p>
         </w:tc>
@@ -20384,21 +19474,8 @@
             <w:tcW w:w="3189" w:type="dxa"/>
           </w:tcPr>
           <w:p>
-            <w:proofErr w:type="spellStart"/>
-            <w:r>
-              <w:t>url</w:t>
-            </w:r>
-            <w:proofErr w:type="spellEnd"/>
-            <w:r>
-              <w:t xml:space="preserve"> de un </w:t>
-            </w:r>
-            <w:proofErr w:type="spellStart"/>
-            <w:r>
-              <w:t>pdf</w:t>
-            </w:r>
-            <w:proofErr w:type="spellEnd"/>
-            <w:r>
-              <w:t xml:space="preserve"> que puede utilizarse como respuesta</w:t>
+            <w:r>
+              <w:t>url de un pdf que puede utilizarse como respuesta</w:t>
             </w:r>
           </w:p>
         </w:tc>
@@ -20426,7 +19503,6 @@
         </w:rPr>
         <w:br w:type="column"/>
       </w:r>
-      <w:proofErr w:type="spellStart"/>
       <w:r>
         <w:rPr>
           <w:sz w:val="28"/>
@@ -20435,7 +19511,6 @@
         <w:lastRenderedPageBreak/>
         <w:t>demIncumplimiento</w:t>
       </w:r>
-      <w:proofErr w:type="spellEnd"/>
     </w:p>
     <w:tbl>
       <w:tblPr>
@@ -20567,11 +19642,9 @@
             <w:tcW w:w="1709" w:type="dxa"/>
           </w:tcPr>
           <w:p>
-            <w:proofErr w:type="spellStart"/>
             <w:r>
               <w:t>idDemanda</w:t>
             </w:r>
-            <w:proofErr w:type="spellEnd"/>
           </w:p>
         </w:tc>
         <w:tc>
@@ -20599,13 +19672,8 @@
             <w:tcW w:w="1410" w:type="dxa"/>
           </w:tcPr>
           <w:p>
-            <w:proofErr w:type="spellStart"/>
-            <w:r>
-              <w:t>int</w:t>
-            </w:r>
-            <w:proofErr w:type="spellEnd"/>
-            <w:r>
-              <w:t>(5)</w:t>
+            <w:r>
+              <w:t>int(5)</w:t>
             </w:r>
           </w:p>
         </w:tc>
@@ -20636,11 +19704,9 @@
             <w:tcW w:w="1709" w:type="dxa"/>
           </w:tcPr>
           <w:p>
-            <w:proofErr w:type="spellStart"/>
             <w:r>
               <w:t>idUsuario</w:t>
             </w:r>
-            <w:proofErr w:type="spellEnd"/>
           </w:p>
         </w:tc>
         <w:tc>
@@ -20668,13 +19734,8 @@
             <w:tcW w:w="1410" w:type="dxa"/>
           </w:tcPr>
           <w:p>
-            <w:proofErr w:type="spellStart"/>
-            <w:r>
-              <w:t>int</w:t>
-            </w:r>
-            <w:proofErr w:type="spellEnd"/>
-            <w:r>
-              <w:t>(5)</w:t>
+            <w:r>
+              <w:t>int(5)</w:t>
             </w:r>
           </w:p>
         </w:tc>
@@ -20735,13 +19796,8 @@
             <w:tcW w:w="1410" w:type="dxa"/>
           </w:tcPr>
           <w:p>
-            <w:proofErr w:type="spellStart"/>
-            <w:r>
-              <w:t>int</w:t>
-            </w:r>
-            <w:proofErr w:type="spellEnd"/>
-            <w:r>
-              <w:t>(10)</w:t>
+            <w:r>
+              <w:t>int(10)</w:t>
             </w:r>
           </w:p>
         </w:tc>
@@ -20772,11 +19828,9 @@
             <w:tcW w:w="1709" w:type="dxa"/>
           </w:tcPr>
           <w:p>
-            <w:proofErr w:type="spellStart"/>
             <w:r>
               <w:t>idTipoDeEntrega</w:t>
             </w:r>
-            <w:proofErr w:type="spellEnd"/>
           </w:p>
         </w:tc>
         <w:tc>
@@ -20804,13 +19858,8 @@
             <w:tcW w:w="1410" w:type="dxa"/>
           </w:tcPr>
           <w:p>
-            <w:proofErr w:type="spellStart"/>
-            <w:r>
-              <w:t>varchar</w:t>
-            </w:r>
-            <w:proofErr w:type="spellEnd"/>
-            <w:r>
-              <w:t>(20)</w:t>
+            <w:r>
+              <w:t>varchar(20)</w:t>
             </w:r>
           </w:p>
         </w:tc>
@@ -20841,11 +19890,9 @@
             <w:tcW w:w="1709" w:type="dxa"/>
           </w:tcPr>
           <w:p>
-            <w:proofErr w:type="spellStart"/>
             <w:r>
               <w:t>idSujeto</w:t>
             </w:r>
-            <w:proofErr w:type="spellEnd"/>
           </w:p>
         </w:tc>
         <w:tc>
@@ -20873,13 +19920,8 @@
             <w:tcW w:w="1410" w:type="dxa"/>
           </w:tcPr>
           <w:p>
-            <w:proofErr w:type="spellStart"/>
-            <w:r>
-              <w:t>int</w:t>
-            </w:r>
-            <w:proofErr w:type="spellEnd"/>
-            <w:r>
-              <w:t>(5)</w:t>
+            <w:r>
+              <w:t>int(5)</w:t>
             </w:r>
           </w:p>
         </w:tc>
@@ -20910,11 +19952,9 @@
             <w:tcW w:w="1709" w:type="dxa"/>
           </w:tcPr>
           <w:p>
-            <w:proofErr w:type="spellStart"/>
             <w:r>
               <w:t>nombreSujeto</w:t>
             </w:r>
-            <w:proofErr w:type="spellEnd"/>
           </w:p>
         </w:tc>
         <w:tc>
@@ -20942,13 +19982,8 @@
             <w:tcW w:w="1410" w:type="dxa"/>
           </w:tcPr>
           <w:p>
-            <w:proofErr w:type="spellStart"/>
-            <w:r>
-              <w:t>varchar</w:t>
-            </w:r>
-            <w:proofErr w:type="spellEnd"/>
-            <w:r>
-              <w:t>(5</w:t>
+            <w:r>
+              <w:t>varchar(5</w:t>
             </w:r>
             <w:r>
               <w:t>0)</w:t>
@@ -21012,13 +20047,8 @@
             <w:tcW w:w="1410" w:type="dxa"/>
           </w:tcPr>
           <w:p>
-            <w:proofErr w:type="spellStart"/>
-            <w:r>
-              <w:t>varchar</w:t>
-            </w:r>
-            <w:proofErr w:type="spellEnd"/>
-            <w:r>
-              <w:t>(200)</w:t>
+            <w:r>
+              <w:t>varchar(200)</w:t>
             </w:r>
           </w:p>
         </w:tc>
@@ -21085,14 +20115,12 @@
             <w:tcW w:w="1410" w:type="dxa"/>
           </w:tcPr>
           <w:p>
-            <w:proofErr w:type="spellStart"/>
             <w:r>
               <w:t>d</w:t>
             </w:r>
             <w:r>
               <w:t>atetime</w:t>
             </w:r>
-            <w:proofErr w:type="spellEnd"/>
           </w:p>
         </w:tc>
         <w:tc>
@@ -21152,16 +20180,11 @@
             <w:tcW w:w="1410" w:type="dxa"/>
           </w:tcPr>
           <w:p>
-            <w:proofErr w:type="spellStart"/>
             <w:r>
               <w:t>v</w:t>
             </w:r>
             <w:r>
-              <w:t>archar</w:t>
-            </w:r>
-            <w:proofErr w:type="spellEnd"/>
-            <w:r>
-              <w:t>(20)</w:t>
+              <w:t>archar(20)</w:t>
             </w:r>
           </w:p>
         </w:tc>
@@ -21210,7 +20233,6 @@
         </w:rPr>
         <w:br w:type="column"/>
       </w:r>
-      <w:proofErr w:type="spellStart"/>
       <w:r>
         <w:rPr>
           <w:sz w:val="28"/>
@@ -21218,7 +20240,6 @@
         <w:lastRenderedPageBreak/>
         <w:t>respuestaDenuncia</w:t>
       </w:r>
-      <w:proofErr w:type="spellEnd"/>
     </w:p>
     <w:tbl>
       <w:tblPr>
@@ -21350,11 +20371,9 @@
             <w:tcW w:w="1680" w:type="dxa"/>
           </w:tcPr>
           <w:p>
-            <w:proofErr w:type="spellStart"/>
             <w:r>
               <w:t>idRespSol</w:t>
             </w:r>
-            <w:proofErr w:type="spellEnd"/>
           </w:p>
         </w:tc>
         <w:tc>
@@ -21382,13 +20401,8 @@
             <w:tcW w:w="1398" w:type="dxa"/>
           </w:tcPr>
           <w:p>
-            <w:proofErr w:type="spellStart"/>
-            <w:r>
-              <w:t>Int</w:t>
-            </w:r>
-            <w:proofErr w:type="spellEnd"/>
-            <w:r>
-              <w:t>(5)</w:t>
+            <w:r>
+              <w:t>Int(5)</w:t>
             </w:r>
           </w:p>
         </w:tc>
@@ -21419,11 +20433,9 @@
             <w:tcW w:w="1680" w:type="dxa"/>
           </w:tcPr>
           <w:p>
-            <w:proofErr w:type="spellStart"/>
             <w:r>
               <w:t>idDemanda</w:t>
             </w:r>
-            <w:proofErr w:type="spellEnd"/>
           </w:p>
         </w:tc>
         <w:tc>
@@ -21451,13 +20463,8 @@
             <w:tcW w:w="1398" w:type="dxa"/>
           </w:tcPr>
           <w:p>
-            <w:proofErr w:type="spellStart"/>
-            <w:r>
-              <w:t>Int</w:t>
-            </w:r>
-            <w:proofErr w:type="spellEnd"/>
-            <w:r>
-              <w:t>(5)</w:t>
+            <w:r>
+              <w:t>Int(5)</w:t>
             </w:r>
           </w:p>
         </w:tc>
@@ -21518,13 +20525,8 @@
             <w:tcW w:w="1398" w:type="dxa"/>
           </w:tcPr>
           <w:p>
-            <w:proofErr w:type="spellStart"/>
-            <w:r>
-              <w:t>Varchar</w:t>
-            </w:r>
-            <w:proofErr w:type="spellEnd"/>
-            <w:r>
-              <w:t>(200)</w:t>
+            <w:r>
+              <w:t>Varchar(200)</w:t>
             </w:r>
           </w:p>
         </w:tc>
@@ -21555,11 +20557,9 @@
             <w:tcW w:w="1680" w:type="dxa"/>
           </w:tcPr>
           <w:p>
-            <w:proofErr w:type="spellStart"/>
             <w:r>
               <w:t>urlImagen</w:t>
             </w:r>
-            <w:proofErr w:type="spellEnd"/>
           </w:p>
         </w:tc>
         <w:tc>
@@ -21587,13 +20587,8 @@
             <w:tcW w:w="1398" w:type="dxa"/>
           </w:tcPr>
           <w:p>
-            <w:proofErr w:type="spellStart"/>
-            <w:r>
-              <w:t>Varchar</w:t>
-            </w:r>
-            <w:proofErr w:type="spellEnd"/>
-            <w:r>
-              <w:t>(255)</w:t>
+            <w:r>
+              <w:t>Varchar(255)</w:t>
             </w:r>
           </w:p>
         </w:tc>
@@ -21612,13 +20607,8 @@
             <w:tcW w:w="2939" w:type="dxa"/>
           </w:tcPr>
           <w:p>
-            <w:proofErr w:type="spellStart"/>
-            <w:r>
-              <w:t>url</w:t>
-            </w:r>
-            <w:proofErr w:type="spellEnd"/>
-            <w:r>
-              <w:t xml:space="preserve"> de una imagen que puede utilizarse como respuesta</w:t>
+            <w:r>
+              <w:t>url de una imagen que puede utilizarse como respuesta</w:t>
             </w:r>
           </w:p>
         </w:tc>
@@ -21629,11 +20619,9 @@
             <w:tcW w:w="1680" w:type="dxa"/>
           </w:tcPr>
           <w:p>
-            <w:proofErr w:type="spellStart"/>
             <w:r>
               <w:t>urlPDF</w:t>
             </w:r>
-            <w:proofErr w:type="spellEnd"/>
           </w:p>
         </w:tc>
         <w:tc>
@@ -21661,13 +20649,8 @@
             <w:tcW w:w="1398" w:type="dxa"/>
           </w:tcPr>
           <w:p>
-            <w:proofErr w:type="spellStart"/>
-            <w:r>
-              <w:t>Varchar</w:t>
-            </w:r>
-            <w:proofErr w:type="spellEnd"/>
-            <w:r>
-              <w:t>(255)</w:t>
+            <w:r>
+              <w:t>Varchar(255)</w:t>
             </w:r>
           </w:p>
         </w:tc>
@@ -21686,21 +20669,8 @@
             <w:tcW w:w="2939" w:type="dxa"/>
           </w:tcPr>
           <w:p>
-            <w:proofErr w:type="spellStart"/>
-            <w:r>
-              <w:t>url</w:t>
-            </w:r>
-            <w:proofErr w:type="spellEnd"/>
-            <w:r>
-              <w:t xml:space="preserve"> de un </w:t>
-            </w:r>
-            <w:proofErr w:type="spellStart"/>
-            <w:r>
-              <w:t>pdf</w:t>
-            </w:r>
-            <w:proofErr w:type="spellEnd"/>
-            <w:r>
-              <w:t xml:space="preserve"> que puede utilizarse como respuesta</w:t>
+            <w:r>
+              <w:t>url de un pdf que puede utilizarse como respuesta</w:t>
             </w:r>
           </w:p>
         </w:tc>
@@ -21723,14 +20693,12 @@
           <w:sz w:val="28"/>
         </w:rPr>
       </w:pPr>
-      <w:proofErr w:type="spellStart"/>
       <w:r>
         <w:rPr>
           <w:sz w:val="28"/>
         </w:rPr>
         <w:t>tipoDeEntrega</w:t>
       </w:r>
-      <w:proofErr w:type="spellEnd"/>
     </w:p>
     <w:tbl>
       <w:tblPr>
@@ -21862,11 +20830,9 @@
             <w:tcW w:w="1415" w:type="dxa"/>
           </w:tcPr>
           <w:p>
-            <w:proofErr w:type="spellStart"/>
             <w:r>
               <w:t>IdTipoDeEntrega</w:t>
             </w:r>
-            <w:proofErr w:type="spellEnd"/>
           </w:p>
         </w:tc>
         <w:tc>
@@ -21894,13 +20860,8 @@
             <w:tcW w:w="1417" w:type="dxa"/>
           </w:tcPr>
           <w:p>
-            <w:proofErr w:type="spellStart"/>
-            <w:r>
-              <w:t>Int</w:t>
-            </w:r>
-            <w:proofErr w:type="spellEnd"/>
-            <w:r>
-              <w:t>(5)</w:t>
+            <w:r>
+              <w:t>Int(5)</w:t>
             </w:r>
           </w:p>
         </w:tc>
@@ -21961,13 +20922,8 @@
             <w:tcW w:w="1417" w:type="dxa"/>
           </w:tcPr>
           <w:p>
-            <w:proofErr w:type="spellStart"/>
-            <w:r>
-              <w:t>Varchar</w:t>
-            </w:r>
-            <w:proofErr w:type="spellEnd"/>
-            <w:r>
-              <w:t>(20)</w:t>
+            <w:r>
+              <w:t>Varchar(20)</w:t>
             </w:r>
           </w:p>
         </w:tc>
@@ -22139,11 +21095,9 @@
             <w:tcW w:w="1415" w:type="dxa"/>
           </w:tcPr>
           <w:p>
-            <w:proofErr w:type="spellStart"/>
             <w:r>
               <w:t>Idestado</w:t>
             </w:r>
-            <w:proofErr w:type="spellEnd"/>
           </w:p>
         </w:tc>
         <w:tc>
@@ -22171,13 +21125,8 @@
             <w:tcW w:w="1417" w:type="dxa"/>
           </w:tcPr>
           <w:p>
-            <w:proofErr w:type="spellStart"/>
-            <w:r>
-              <w:t>Int</w:t>
-            </w:r>
-            <w:proofErr w:type="spellEnd"/>
-            <w:r>
-              <w:t>(5)</w:t>
+            <w:r>
+              <w:t>Int(5)</w:t>
             </w:r>
           </w:p>
         </w:tc>
@@ -22238,13 +21187,8 @@
             <w:tcW w:w="1417" w:type="dxa"/>
           </w:tcPr>
           <w:p>
-            <w:proofErr w:type="spellStart"/>
-            <w:r>
-              <w:t>Varchar</w:t>
-            </w:r>
-            <w:proofErr w:type="spellEnd"/>
-            <w:r>
-              <w:t>(20)</w:t>
+            <w:r>
+              <w:t>Varchar(20)</w:t>
             </w:r>
           </w:p>
         </w:tc>
@@ -22307,7 +21251,7 @@
       <w:r>
         <w:rPr>
           <w:noProof/>
-          <w:lang w:val="en-US"/>
+          <w:lang w:eastAsia="es-MX"/>
         </w:rPr>
         <w:drawing>
           <wp:inline distT="0" distB="0" distL="0" distR="0" wp14:anchorId="057187C4" wp14:editId="3F942699">
@@ -22327,7 +21271,7 @@
                     </pic:cNvPicPr>
                   </pic:nvPicPr>
                   <pic:blipFill rotWithShape="1">
-                    <a:blip r:embed="rId24">
+                    <a:blip r:embed="rId23">
                       <a:extLst>
                         <a:ext uri="{28A0092B-C50C-407E-A947-70E740481C1C}">
                           <a14:useLocalDpi xmlns:a14="http://schemas.microsoft.com/office/drawing/2010/main" val="0"/>
@@ -22369,7 +21313,7 @@
       <w:r>
         <w:rPr>
           <w:noProof/>
-          <w:lang w:val="en-US"/>
+          <w:lang w:eastAsia="es-MX"/>
         </w:rPr>
         <w:lastRenderedPageBreak/>
         <w:drawing>
@@ -22390,7 +21334,7 @@
                     </pic:cNvPicPr>
                   </pic:nvPicPr>
                   <pic:blipFill rotWithShape="1">
-                    <a:blip r:embed="rId25">
+                    <a:blip r:embed="rId24">
                       <a:extLst>
                         <a:ext uri="{28A0092B-C50C-407E-A947-70E740481C1C}">
                           <a14:useLocalDpi xmlns:a14="http://schemas.microsoft.com/office/drawing/2010/main" val="0"/>
@@ -22432,7 +21376,7 @@
       <w:r>
         <w:rPr>
           <w:noProof/>
-          <w:lang w:val="en-US"/>
+          <w:lang w:eastAsia="es-MX"/>
         </w:rPr>
         <w:lastRenderedPageBreak/>
         <w:drawing>
@@ -22453,7 +21397,7 @@
                     </pic:cNvPicPr>
                   </pic:nvPicPr>
                   <pic:blipFill rotWithShape="1">
-                    <a:blip r:embed="rId26">
+                    <a:blip r:embed="rId25">
                       <a:extLst>
                         <a:ext uri="{28A0092B-C50C-407E-A947-70E740481C1C}">
                           <a14:useLocalDpi xmlns:a14="http://schemas.microsoft.com/office/drawing/2010/main" val="0"/>
@@ -22495,7 +21439,7 @@
       <w:r>
         <w:rPr>
           <w:noProof/>
-          <w:lang w:val="en-US"/>
+          <w:lang w:eastAsia="es-MX"/>
         </w:rPr>
         <w:lastRenderedPageBreak/>
         <w:drawing>
@@ -22516,7 +21460,7 @@
                     </pic:cNvPicPr>
                   </pic:nvPicPr>
                   <pic:blipFill rotWithShape="1">
-                    <a:blip r:embed="rId27">
+                    <a:blip r:embed="rId26">
                       <a:extLst>
                         <a:ext uri="{28A0092B-C50C-407E-A947-70E740481C1C}">
                           <a14:useLocalDpi xmlns:a14="http://schemas.microsoft.com/office/drawing/2010/main" val="0"/>
@@ -22558,7 +21502,7 @@
       <w:r>
         <w:rPr>
           <w:noProof/>
-          <w:lang w:val="en-US"/>
+          <w:lang w:eastAsia="es-MX"/>
         </w:rPr>
         <w:lastRenderedPageBreak/>
         <w:drawing>
@@ -22579,7 +21523,7 @@
                     </pic:cNvPicPr>
                   </pic:nvPicPr>
                   <pic:blipFill rotWithShape="1">
-                    <a:blip r:embed="rId28">
+                    <a:blip r:embed="rId27">
                       <a:extLst>
                         <a:ext uri="{28A0092B-C50C-407E-A947-70E740481C1C}">
                           <a14:useLocalDpi xmlns:a14="http://schemas.microsoft.com/office/drawing/2010/main" val="0"/>
@@ -22621,7 +21565,7 @@
       <w:r>
         <w:rPr>
           <w:noProof/>
-          <w:lang w:val="en-US"/>
+          <w:lang w:eastAsia="es-MX"/>
         </w:rPr>
         <w:lastRenderedPageBreak/>
         <w:drawing>
@@ -22642,7 +21586,7 @@
                     </pic:cNvPicPr>
                   </pic:nvPicPr>
                   <pic:blipFill rotWithShape="1">
-                    <a:blip r:embed="rId29">
+                    <a:blip r:embed="rId28">
                       <a:extLst>
                         <a:ext uri="{28A0092B-C50C-407E-A947-70E740481C1C}">
                           <a14:useLocalDpi xmlns:a14="http://schemas.microsoft.com/office/drawing/2010/main" val="0"/>
@@ -22684,7 +21628,7 @@
       <w:r>
         <w:rPr>
           <w:noProof/>
-          <w:lang w:val="en-US"/>
+          <w:lang w:eastAsia="es-MX"/>
         </w:rPr>
         <w:lastRenderedPageBreak/>
         <w:drawing>
@@ -22705,7 +21649,7 @@
                     </pic:cNvPicPr>
                   </pic:nvPicPr>
                   <pic:blipFill rotWithShape="1">
-                    <a:blip r:embed="rId30">
+                    <a:blip r:embed="rId29">
                       <a:extLst>
                         <a:ext uri="{28A0092B-C50C-407E-A947-70E740481C1C}">
                           <a14:useLocalDpi xmlns:a14="http://schemas.microsoft.com/office/drawing/2010/main" val="0"/>
@@ -22747,7 +21691,7 @@
       <w:r>
         <w:rPr>
           <w:noProof/>
-          <w:lang w:val="en-US"/>
+          <w:lang w:eastAsia="es-MX"/>
         </w:rPr>
         <w:lastRenderedPageBreak/>
         <w:drawing>
@@ -22768,7 +21712,7 @@
                     </pic:cNvPicPr>
                   </pic:nvPicPr>
                   <pic:blipFill rotWithShape="1">
-                    <a:blip r:embed="rId31">
+                    <a:blip r:embed="rId30">
                       <a:extLst>
                         <a:ext uri="{28A0092B-C50C-407E-A947-70E740481C1C}">
                           <a14:useLocalDpi xmlns:a14="http://schemas.microsoft.com/office/drawing/2010/main" val="0"/>
@@ -22810,7 +21754,7 @@
       <w:r>
         <w:rPr>
           <w:noProof/>
-          <w:lang w:val="en-US"/>
+          <w:lang w:eastAsia="es-MX"/>
         </w:rPr>
         <w:lastRenderedPageBreak/>
         <w:drawing>
@@ -22831,7 +21775,7 @@
                     </pic:cNvPicPr>
                   </pic:nvPicPr>
                   <pic:blipFill rotWithShape="1">
-                    <a:blip r:embed="rId32">
+                    <a:blip r:embed="rId31">
                       <a:extLst>
                         <a:ext uri="{28A0092B-C50C-407E-A947-70E740481C1C}">
                           <a14:useLocalDpi xmlns:a14="http://schemas.microsoft.com/office/drawing/2010/main" val="0"/>
@@ -22873,7 +21817,7 @@
       <w:r>
         <w:rPr>
           <w:noProof/>
-          <w:lang w:val="en-US"/>
+          <w:lang w:eastAsia="es-MX"/>
         </w:rPr>
         <w:lastRenderedPageBreak/>
         <w:drawing>
@@ -22894,7 +21838,7 @@
                     </pic:cNvPicPr>
                   </pic:nvPicPr>
                   <pic:blipFill rotWithShape="1">
-                    <a:blip r:embed="rId33">
+                    <a:blip r:embed="rId32">
                       <a:extLst>
                         <a:ext uri="{28A0092B-C50C-407E-A947-70E740481C1C}">
                           <a14:useLocalDpi xmlns:a14="http://schemas.microsoft.com/office/drawing/2010/main" val="0"/>
@@ -22936,7 +21880,7 @@
       <w:r>
         <w:rPr>
           <w:noProof/>
-          <w:lang w:val="en-US"/>
+          <w:lang w:eastAsia="es-MX"/>
         </w:rPr>
         <w:lastRenderedPageBreak/>
         <w:drawing>
@@ -22957,7 +21901,7 @@
                     </pic:cNvPicPr>
                   </pic:nvPicPr>
                   <pic:blipFill rotWithShape="1">
-                    <a:blip r:embed="rId34">
+                    <a:blip r:embed="rId33">
                       <a:extLst>
                         <a:ext uri="{28A0092B-C50C-407E-A947-70E740481C1C}">
                           <a14:useLocalDpi xmlns:a14="http://schemas.microsoft.com/office/drawing/2010/main" val="0"/>
@@ -22999,7 +21943,7 @@
       <w:r>
         <w:rPr>
           <w:noProof/>
-          <w:lang w:val="en-US"/>
+          <w:lang w:eastAsia="es-MX"/>
         </w:rPr>
         <w:lastRenderedPageBreak/>
         <w:drawing>
@@ -23020,7 +21964,7 @@
                     </pic:cNvPicPr>
                   </pic:nvPicPr>
                   <pic:blipFill rotWithShape="1">
-                    <a:blip r:embed="rId35">
+                    <a:blip r:embed="rId34">
                       <a:extLst>
                         <a:ext uri="{28A0092B-C50C-407E-A947-70E740481C1C}">
                           <a14:useLocalDpi xmlns:a14="http://schemas.microsoft.com/office/drawing/2010/main" val="0"/>
@@ -23062,7 +22006,7 @@
       <w:r>
         <w:rPr>
           <w:noProof/>
-          <w:lang w:val="en-US"/>
+          <w:lang w:eastAsia="es-MX"/>
         </w:rPr>
         <w:lastRenderedPageBreak/>
         <w:drawing>
@@ -23083,7 +22027,7 @@
                     </pic:cNvPicPr>
                   </pic:nvPicPr>
                   <pic:blipFill rotWithShape="1">
-                    <a:blip r:embed="rId36">
+                    <a:blip r:embed="rId35">
                       <a:extLst>
                         <a:ext uri="{28A0092B-C50C-407E-A947-70E740481C1C}">
                           <a14:useLocalDpi xmlns:a14="http://schemas.microsoft.com/office/drawing/2010/main" val="0"/>
@@ -23125,7 +22069,7 @@
       <w:r>
         <w:rPr>
           <w:noProof/>
-          <w:lang w:val="en-US"/>
+          <w:lang w:eastAsia="es-MX"/>
         </w:rPr>
         <w:lastRenderedPageBreak/>
         <w:drawing>
@@ -23146,7 +22090,7 @@
                     </pic:cNvPicPr>
                   </pic:nvPicPr>
                   <pic:blipFill rotWithShape="1">
-                    <a:blip r:embed="rId37">
+                    <a:blip r:embed="rId36">
                       <a:extLst>
                         <a:ext uri="{28A0092B-C50C-407E-A947-70E740481C1C}">
                           <a14:useLocalDpi xmlns:a14="http://schemas.microsoft.com/office/drawing/2010/main" val="0"/>
@@ -23188,7 +22132,7 @@
       <w:r>
         <w:rPr>
           <w:noProof/>
-          <w:lang w:val="en-US"/>
+          <w:lang w:eastAsia="es-MX"/>
         </w:rPr>
         <w:lastRenderedPageBreak/>
         <w:drawing>
@@ -23209,7 +22153,7 @@
                     </pic:cNvPicPr>
                   </pic:nvPicPr>
                   <pic:blipFill rotWithShape="1">
-                    <a:blip r:embed="rId38">
+                    <a:blip r:embed="rId37">
                       <a:extLst>
                         <a:ext uri="{28A0092B-C50C-407E-A947-70E740481C1C}">
                           <a14:useLocalDpi xmlns:a14="http://schemas.microsoft.com/office/drawing/2010/main" val="0"/>
@@ -23251,90 +22195,82 @@
       <w:pPr>
         <w:pStyle w:val="Ttulo2"/>
       </w:pPr>
-      <w:bookmarkStart w:id="75" w:name="_Toc489046591"/>
+      <w:bookmarkStart w:id="74" w:name="_Toc489046591"/>
       <w:r>
         <w:lastRenderedPageBreak/>
         <w:t>3.5 Programación</w:t>
       </w:r>
+      <w:bookmarkEnd w:id="74"/>
+    </w:p>
+    <w:p>
+      <w:r>
+        <w:t>Una vez terminada la etapa de diseño se procedió a la programación de los módulos donde se utilizaron tres distintos lenguajes: java, JavaScript y PHP.</w:t>
+      </w:r>
+    </w:p>
+    <w:p>
+      <w:r>
+        <w:t>La programación se realizó en 3 etapas o módulos: el módulo web, el módulo móvil y los servicios web.</w:t>
+      </w:r>
+    </w:p>
+    <w:p>
+      <w:r>
+        <w:t xml:space="preserve">En el caso de la aplicación web se realizó con JavaScript debido a que es un lenguaje muy sencillo, rápido y es soportado por la mayoría de los navegadores </w:t>
+      </w:r>
+      <w:r>
+        <w:t>actuales</w:t>
+      </w:r>
+      <w:r>
+        <w:t>.</w:t>
+      </w:r>
+    </w:p>
+    <w:p>
+      <w:r>
+        <w:t xml:space="preserve">Para la programación de </w:t>
+      </w:r>
+      <w:r>
+        <w:t>la aplicación móvil se utilizó J</w:t>
+      </w:r>
+      <w:r>
+        <w:t xml:space="preserve">ava con la plataforma Android </w:t>
+      </w:r>
+      <w:r>
+        <w:t>S</w:t>
+      </w:r>
+      <w:r>
+        <w:t>tudio que nos permitió tener acceso al GPS del teléfono para poder localizar a diversas instituciones. Se utilizó la librería Arraylist para contener la información de las diversas solicitudes hechas por los ciudadanos.</w:t>
+      </w:r>
+    </w:p>
+    <w:p>
+      <w:pPr>
+        <w:pStyle w:val="Ttulo2"/>
+      </w:pPr>
+      <w:bookmarkStart w:id="75" w:name="_Toc489046592"/>
+      <w:r>
+        <w:t>3.6 Implementa</w:t>
+      </w:r>
+      <w:r>
+        <w:t>ción</w:t>
+      </w:r>
       <w:bookmarkEnd w:id="75"/>
     </w:p>
     <w:p>
       <w:r>
-        <w:t>Una vez terminada la etapa de diseño se procedió a la programación de los módulos donde se utilizaron tres distintos lenguajes: java, JavaScript y PHP.</w:t>
-      </w:r>
-    </w:p>
-    <w:p>
-      <w:r>
-        <w:t>La programación se realizó en 3 etapas o módulos: el módulo web, el módulo móvil y los servicios web.</w:t>
-      </w:r>
-    </w:p>
-    <w:p>
-      <w:r>
-        <w:t xml:space="preserve">En el caso de la aplicación web se realizó con JavaScript debido a que es un lenguaje muy sencillo, rápido y es soportado por la mayoría de los navegadores </w:t>
-      </w:r>
-      <w:r>
-        <w:t>actuales</w:t>
-      </w:r>
-      <w:r>
-        <w:t>.</w:t>
-      </w:r>
-    </w:p>
-    <w:p>
-      <w:r>
-        <w:t xml:space="preserve">Para la programación de </w:t>
-      </w:r>
-      <w:r>
-        <w:t>la aplicación móvil se utilizó J</w:t>
-      </w:r>
-      <w:r>
-        <w:t xml:space="preserve">ava con la plataforma Android </w:t>
-      </w:r>
-      <w:r>
-        <w:t>S</w:t>
-      </w:r>
-      <w:r>
-        <w:t xml:space="preserve">tudio que nos permitió tener acceso al GPS del teléfono para poder localizar a diversas instituciones. Se utilizó la librería </w:t>
-      </w:r>
-      <w:proofErr w:type="spellStart"/>
-      <w:r>
-        <w:t>Arraylist</w:t>
-      </w:r>
-      <w:proofErr w:type="spellEnd"/>
-      <w:r>
-        <w:t xml:space="preserve"> para contener la información de las diversas solicitudes hechas por los ciudadanos.</w:t>
-      </w:r>
-    </w:p>
+        <w:t>Se montó la página web y los servicios en un hospedaje temporal a la espera de que la institución brinde el hospedaje permanente con la capacidad de almacenamiento adecuada para un sistema de esta magnitud</w:t>
+      </w:r>
+    </w:p>
+    <w:p/>
     <w:p>
       <w:pPr>
         <w:pStyle w:val="Ttulo2"/>
       </w:pPr>
-      <w:bookmarkStart w:id="76" w:name="_Toc489046592"/>
-      <w:r>
-        <w:t>3.6 Implementa</w:t>
-      </w:r>
-      <w:r>
-        <w:t>ción</w:t>
+      <w:bookmarkStart w:id="76" w:name="_Toc489046593"/>
+      <w:r>
+        <w:t>3.7 Requisitos de instalación</w:t>
       </w:r>
       <w:bookmarkEnd w:id="76"/>
     </w:p>
     <w:p>
       <w:r>
-        <w:t>Se montó la página web y los servicios en un hospedaje temporal a la espera de que la institución brinde el hospedaje permanente con la capacidad de almacenamiento adecuada para un sistema de esta magnitud</w:t>
-      </w:r>
-    </w:p>
-    <w:p/>
-    <w:p>
-      <w:pPr>
-        <w:pStyle w:val="Ttulo2"/>
-      </w:pPr>
-      <w:bookmarkStart w:id="77" w:name="_Toc489046593"/>
-      <w:r>
-        <w:t>3.7 Requisitos de instalación</w:t>
-      </w:r>
-      <w:bookmarkEnd w:id="77"/>
-    </w:p>
-    <w:p>
-      <w:r>
         <w:t>Versión de Android 4.0 en adelante</w:t>
       </w:r>
     </w:p>
@@ -23370,18 +22306,18 @@
       <w:pPr>
         <w:pStyle w:val="Ttulo1"/>
       </w:pPr>
-      <w:bookmarkStart w:id="78" w:name="_Toc489046594"/>
+      <w:bookmarkStart w:id="77" w:name="_Toc489046594"/>
       <w:r>
         <w:lastRenderedPageBreak/>
         <w:t>CAPITULO 4. RESULTADOS</w:t>
       </w:r>
-      <w:bookmarkEnd w:id="78"/>
+      <w:bookmarkEnd w:id="77"/>
     </w:p>
     <w:p>
       <w:pPr>
         <w:pStyle w:val="Ttulo2"/>
       </w:pPr>
-      <w:bookmarkStart w:id="79" w:name="_Toc489046595"/>
+      <w:bookmarkStart w:id="78" w:name="_Toc489046595"/>
       <w:r>
         <w:t>4.1</w:t>
       </w:r>
@@ -23389,7 +22325,7 @@
         <w:tab/>
         <w:t>Resultados obtenido.</w:t>
       </w:r>
-      <w:bookmarkEnd w:id="79"/>
+      <w:bookmarkEnd w:id="78"/>
     </w:p>
     <w:p>
       <w:r>
@@ -23411,7 +22347,7 @@
       <w:pPr>
         <w:pStyle w:val="Ttulo2"/>
       </w:pPr>
-      <w:bookmarkStart w:id="80" w:name="_Toc489046596"/>
+      <w:bookmarkStart w:id="79" w:name="_Toc489046596"/>
       <w:r>
         <w:t>4.2</w:t>
       </w:r>
@@ -23419,7 +22355,7 @@
         <w:tab/>
         <w:t>Evaluación o impacto económico, social o tecnológico.</w:t>
       </w:r>
-      <w:bookmarkEnd w:id="80"/>
+      <w:bookmarkEnd w:id="79"/>
     </w:p>
     <w:p>
       <w:r>
@@ -23440,7 +22376,7 @@
       <w:pPr>
         <w:pStyle w:val="Ttulo2"/>
       </w:pPr>
-      <w:bookmarkStart w:id="81" w:name="_Toc489046597"/>
+      <w:bookmarkStart w:id="80" w:name="_Toc489046597"/>
       <w:r>
         <w:t>4.3</w:t>
       </w:r>
@@ -23448,7 +22384,7 @@
         <w:tab/>
         <w:t>Competencias desarrolladas y/o aplicadas.</w:t>
       </w:r>
-      <w:bookmarkEnd w:id="81"/>
+      <w:bookmarkEnd w:id="80"/>
     </w:p>
     <w:p>
       <w:r>
@@ -23476,13 +22412,8 @@
         </w:numPr>
       </w:pPr>
       <w:r>
-        <w:t xml:space="preserve">Aplicar el ciclo de vida de sistema </w:t>
-      </w:r>
-      <w:proofErr w:type="spellStart"/>
-      <w:r>
-        <w:t>scrum</w:t>
-      </w:r>
-      <w:proofErr w:type="spellEnd"/>
+        <w:t>Aplicar el ciclo de vida de sistema scrum</w:t>
+      </w:r>
     </w:p>
     <w:p>
       <w:pPr>
@@ -23641,7 +22572,7 @@
       <w:pPr>
         <w:pStyle w:val="Ttulo2"/>
       </w:pPr>
-      <w:bookmarkStart w:id="82" w:name="_Toc489046598"/>
+      <w:bookmarkStart w:id="81" w:name="_Toc489046598"/>
       <w:r>
         <w:lastRenderedPageBreak/>
         <w:t>4.4</w:t>
@@ -23650,7 +22581,7 @@
         <w:tab/>
         <w:t>Conclusiones y recomendaciones.</w:t>
       </w:r>
-      <w:bookmarkEnd w:id="82"/>
+      <w:bookmarkEnd w:id="81"/>
     </w:p>
     <w:p>
       <w:r>
@@ -23755,7 +22686,7 @@
         <w:t>FUENTES DE INFORMACIÓN</w:t>
       </w:r>
     </w:p>
-    <w:bookmarkStart w:id="83" w:name="_Toc489046599" w:displacedByCustomXml="next"/>
+    <w:bookmarkStart w:id="82" w:name="_Toc489046599" w:displacedByCustomXml="next"/>
     <w:sdt>
       <w:sdtPr>
         <w:rPr>
@@ -23791,7 +22722,7 @@
             </w:rPr>
             <w:t>Bibliografía</w:t>
           </w:r>
-          <w:bookmarkEnd w:id="83"/>
+          <w:bookmarkEnd w:id="82"/>
         </w:p>
         <w:p>
           <w:pPr>
@@ -24504,7 +23435,7 @@
       </w:pPr>
     </w:p>
     <w:sectPr>
-      <w:footerReference w:type="default" r:id="rId39"/>
+      <w:footerReference w:type="default" r:id="rId38"/>
       <w:pgSz w:w="12240" w:h="15840"/>
       <w:pgMar w:top="1417" w:right="1701" w:bottom="1417" w:left="1701" w:header="708" w:footer="708" w:gutter="0"/>
       <w:pgNumType w:start="1"/>
@@ -24573,7 +23504,7 @@
             <w:noProof/>
             <w:lang w:val="es-ES"/>
           </w:rPr>
-          <w:t>47</w:t>
+          <w:t>51</w:t>
         </w:r>
         <w:r>
           <w:fldChar w:fldCharType="end"/>
@@ -29200,7 +28131,7 @@
 </file>
 
 <file path=customXml/itemProps1.xml><?xml version="1.0" encoding="utf-8"?>
-<ds:datastoreItem xmlns:ds="http://schemas.openxmlformats.org/officeDocument/2006/customXml" ds:itemID="{E3238563-D3EB-4802-8C89-5DF1E4674CFA}">
+<ds:datastoreItem xmlns:ds="http://schemas.openxmlformats.org/officeDocument/2006/customXml" ds:itemID="{CAB3A24D-A88C-40EF-B5D9-CBD1145E1F4D}">
   <ds:schemaRefs>
     <ds:schemaRef ds:uri="http://schemas.openxmlformats.org/officeDocument/2006/bibliography"/>
   </ds:schemaRefs>

</xml_diff>